<commit_message>
Ajoute des tables de jonction dans les classes du projet
</commit_message>
<xml_diff>
--- a/Documentation/Documentation TPI/Canevas/Rapport de projet.docx
+++ b/Documentation/Documentation TPI/Canevas/Rapport de projet.docx
@@ -6215,21 +6215,50 @@
       </w:pPr>
       <w:r>
         <w:rPr>
+          <w:rFonts w:cs="Arial"/>
+          <w:szCs w:val="14"/>
+        </w:rPr>
+        <w:t>Et j’ai tout rediviser en catégorie des aspects que je vais devoir traiter dans mon projet avec les toutes les tâches</w:t>
+      </w:r>
+      <w:r>
+        <w:rPr>
+          <w:rFonts w:cs="Arial"/>
+          <w:szCs w:val="14"/>
+        </w:rPr>
+        <w:t xml:space="preserve"> ajouter par section</w:t>
+      </w:r>
+      <w:r>
+        <w:rPr>
+          <w:rFonts w:cs="Arial"/>
+          <w:szCs w:val="14"/>
+        </w:rPr>
+        <w:t>.</w:t>
+      </w:r>
+    </w:p>
+    <w:p>
+      <w:pPr>
+        <w:rPr>
+          <w:rFonts w:cs="Arial"/>
+          <w:szCs w:val="14"/>
+        </w:rPr>
+      </w:pPr>
+      <w:r>
+        <w:rPr>
           <w:noProof/>
         </w:rPr>
         <w:drawing>
-          <wp:anchor distT="0" distB="0" distL="114300" distR="114300" simplePos="0" relativeHeight="251701248" behindDoc="0" locked="0" layoutInCell="1" allowOverlap="1" wp14:anchorId="5B2D72EF" wp14:editId="63541842">
+          <wp:anchor distT="0" distB="0" distL="114300" distR="114300" simplePos="0" relativeHeight="251700224" behindDoc="0" locked="0" layoutInCell="1" allowOverlap="1" wp14:anchorId="6D5790A8" wp14:editId="4EC2E359">
             <wp:simplePos x="0" y="0"/>
             <wp:positionH relativeFrom="margin">
-              <wp:posOffset>5643245</wp:posOffset>
+              <wp:align>center</wp:align>
             </wp:positionH>
             <wp:positionV relativeFrom="paragraph">
-              <wp:posOffset>338455</wp:posOffset>
+              <wp:posOffset>398846</wp:posOffset>
             </wp:positionV>
-            <wp:extent cx="3724275" cy="4259580"/>
-            <wp:effectExtent l="0" t="0" r="9525" b="7620"/>
+            <wp:extent cx="9375775" cy="4025265"/>
+            <wp:effectExtent l="0" t="0" r="0" b="0"/>
             <wp:wrapSquare wrapText="bothSides"/>
-            <wp:docPr id="19" name="Image 19"/>
+            <wp:docPr id="1" name="Image 1"/>
             <wp:cNvGraphicFramePr>
               <a:graphicFrameLocks xmlns:a="http://schemas.openxmlformats.org/drawingml/2006/main" noChangeAspect="1"/>
             </wp:cNvGraphicFramePr>
@@ -6255,7 +6284,7 @@
                   <pic:spPr>
                     <a:xfrm>
                       <a:off x="0" y="0"/>
-                      <a:ext cx="3724275" cy="4259580"/>
+                      <a:ext cx="9375775" cy="4025265"/>
                     </a:xfrm>
                     <a:prstGeom prst="rect">
                       <a:avLst/>
@@ -6273,95 +6302,6 @@
           </wp:anchor>
         </w:drawing>
       </w:r>
-      <w:r>
-        <w:rPr>
-          <w:noProof/>
-        </w:rPr>
-        <w:drawing>
-          <wp:anchor distT="0" distB="0" distL="114300" distR="114300" simplePos="0" relativeHeight="251700224" behindDoc="0" locked="0" layoutInCell="1" allowOverlap="1" wp14:anchorId="43C8B5A0" wp14:editId="210FF475">
-            <wp:simplePos x="0" y="0"/>
-            <wp:positionH relativeFrom="margin">
-              <wp:posOffset>-291465</wp:posOffset>
-            </wp:positionH>
-            <wp:positionV relativeFrom="paragraph">
-              <wp:posOffset>384810</wp:posOffset>
-            </wp:positionV>
-            <wp:extent cx="5838825" cy="4212590"/>
-            <wp:effectExtent l="0" t="0" r="9525" b="0"/>
-            <wp:wrapSquare wrapText="bothSides"/>
-            <wp:docPr id="1" name="Image 1"/>
-            <wp:cNvGraphicFramePr>
-              <a:graphicFrameLocks xmlns:a="http://schemas.openxmlformats.org/drawingml/2006/main" noChangeAspect="1"/>
-            </wp:cNvGraphicFramePr>
-            <a:graphic xmlns:a="http://schemas.openxmlformats.org/drawingml/2006/main">
-              <a:graphicData uri="http://schemas.openxmlformats.org/drawingml/2006/picture">
-                <pic:pic xmlns:pic="http://schemas.openxmlformats.org/drawingml/2006/picture">
-                  <pic:nvPicPr>
-                    <pic:cNvPr id="1" name=""/>
-                    <pic:cNvPicPr/>
-                  </pic:nvPicPr>
-                  <pic:blipFill>
-                    <a:blip r:embed="rId16">
-                      <a:extLst>
-                        <a:ext uri="{28A0092B-C50C-407E-A947-70E740481C1C}">
-                          <a14:useLocalDpi xmlns:a14="http://schemas.microsoft.com/office/drawing/2010/main" val="0"/>
-                        </a:ext>
-                      </a:extLst>
-                    </a:blip>
-                    <a:stretch>
-                      <a:fillRect/>
-                    </a:stretch>
-                  </pic:blipFill>
-                  <pic:spPr>
-                    <a:xfrm>
-                      <a:off x="0" y="0"/>
-                      <a:ext cx="5838825" cy="4212590"/>
-                    </a:xfrm>
-                    <a:prstGeom prst="rect">
-                      <a:avLst/>
-                    </a:prstGeom>
-                  </pic:spPr>
-                </pic:pic>
-              </a:graphicData>
-            </a:graphic>
-            <wp14:sizeRelH relativeFrom="margin">
-              <wp14:pctWidth>0</wp14:pctWidth>
-            </wp14:sizeRelH>
-            <wp14:sizeRelV relativeFrom="margin">
-              <wp14:pctHeight>0</wp14:pctHeight>
-            </wp14:sizeRelV>
-          </wp:anchor>
-        </w:drawing>
-      </w:r>
-      <w:r>
-        <w:rPr>
-          <w:rFonts w:cs="Arial"/>
-          <w:szCs w:val="14"/>
-        </w:rPr>
-        <w:t>Et j’ai tout rediviser en catégorie des aspects que je vais devoir traiter dans mon projet avec les toutes les tâches</w:t>
-      </w:r>
-      <w:r>
-        <w:rPr>
-          <w:rFonts w:cs="Arial"/>
-          <w:szCs w:val="14"/>
-        </w:rPr>
-        <w:t xml:space="preserve"> ajouter par section</w:t>
-      </w:r>
-      <w:r>
-        <w:rPr>
-          <w:rFonts w:cs="Arial"/>
-          <w:szCs w:val="14"/>
-        </w:rPr>
-        <w:t>.</w:t>
-      </w:r>
-    </w:p>
-    <w:p>
-      <w:pPr>
-        <w:rPr>
-          <w:rFonts w:cs="Arial"/>
-          <w:szCs w:val="14"/>
-        </w:rPr>
-      </w:pPr>
     </w:p>
     <w:p>
       <w:pPr>
@@ -6573,7 +6513,7 @@
         </w:rPr>
         <w:pict w14:anchorId="45E0FF76">
           <v:shape id="_x0000_s1028" type="#_x0000_t75" style="position:absolute;left:0;text-align:left;margin-left:18.9pt;margin-top:20.55pt;width:365.7pt;height:225.9pt;z-index:-251653120;mso-position-horizontal-relative:text;mso-position-vertical-relative:text;mso-width-relative:page;mso-height-relative:page" wrapcoords="-45 0 -45 21527 21600 21527 21600 0 -45 0">
-            <v:imagedata r:id="rId17" o:title="Création de compte"/>
+            <v:imagedata r:id="rId16" o:title="Création de compte"/>
             <w10:wrap type="topAndBottom"/>
           </v:shape>
         </w:pict>
@@ -6627,7 +6567,7 @@
         <w:lastRenderedPageBreak/>
         <w:pict w14:anchorId="63B535E5">
           <v:shape id="_x0000_s1029" type="#_x0000_t75" style="position:absolute;left:0;text-align:left;margin-left:18.65pt;margin-top:19.55pt;width:396.75pt;height:244.95pt;z-index:251665408;mso-position-horizontal-relative:text;mso-position-vertical-relative:text;mso-width-relative:page;mso-height-relative:page">
-            <v:imagedata r:id="rId18" o:title="Pas de compte créer"/>
+            <v:imagedata r:id="rId17" o:title="Pas de compte créer"/>
             <w10:wrap type="topAndBottom"/>
           </v:shape>
         </w:pict>
@@ -6700,7 +6640,7 @@
                     </pic:cNvPicPr>
                   </pic:nvPicPr>
                   <pic:blipFill>
-                    <a:blip r:embed="rId19" cstate="print">
+                    <a:blip r:embed="rId18" cstate="print">
                       <a:extLst>
                         <a:ext uri="{28A0092B-C50C-407E-A947-70E740481C1C}">
                           <a14:useLocalDpi xmlns:a14="http://schemas.microsoft.com/office/drawing/2010/main" val="0"/>
@@ -6826,7 +6766,7 @@
         <w:lastRenderedPageBreak/>
         <w:pict w14:anchorId="159619B7">
           <v:shape id="_x0000_s1031" type="#_x0000_t75" style="position:absolute;margin-left:.25pt;margin-top:36.65pt;width:448.35pt;height:276.85pt;z-index:251668480;mso-position-horizontal-relative:text;mso-position-vertical-relative:text;mso-width-relative:page;mso-height-relative:page">
-            <v:imagedata r:id="rId20" o:title="Vue du menu"/>
+            <v:imagedata r:id="rId19" o:title="Vue du menu"/>
             <w10:wrap type="topAndBottom"/>
           </v:shape>
         </w:pict>
@@ -6870,7 +6810,7 @@
         </w:rPr>
         <w:pict w14:anchorId="3A653AA7">
           <v:shape id="_x0000_s1032" type="#_x0000_t75" style="position:absolute;margin-left:.05pt;margin-top:33.8pt;width:453.5pt;height:280.5pt;z-index:251670528;mso-position-horizontal-relative:text;mso-position-vertical-relative:text;mso-width-relative:page;mso-height-relative:page">
-            <v:imagedata r:id="rId21" o:title="Vue du personnage"/>
+            <v:imagedata r:id="rId20" o:title="Vue du personnage"/>
             <w10:wrap type="topAndBottom"/>
           </v:shape>
         </w:pict>
@@ -6903,7 +6843,7 @@
         <w:lastRenderedPageBreak/>
         <w:pict w14:anchorId="5887E2D9">
           <v:shape id="_x0000_s1033" type="#_x0000_t75" style="position:absolute;margin-left:.05pt;margin-top:48.6pt;width:453.5pt;height:280.5pt;z-index:251672576;mso-position-horizontal-relative:text;mso-position-vertical-relative:text;mso-width-relative:page;mso-height-relative:page">
-            <v:imagedata r:id="rId22" o:title="Vue des équipements"/>
+            <v:imagedata r:id="rId21" o:title="Vue des équipements"/>
             <w10:wrap type="topAndBottom"/>
           </v:shape>
         </w:pict>
@@ -6935,7 +6875,7 @@
         </w:rPr>
         <w:pict w14:anchorId="701671ED">
           <v:shape id="_x0000_s1034" type="#_x0000_t75" style="position:absolute;margin-left:0;margin-top:60.85pt;width:453.5pt;height:280.5pt;z-index:251674624;mso-position-horizontal-relative:text;mso-position-vertical-relative:text;mso-width-relative:page;mso-height-relative:page">
-            <v:imagedata r:id="rId23" o:title="Aventure"/>
+            <v:imagedata r:id="rId22" o:title="Aventure"/>
             <w10:wrap type="topAndBottom"/>
           </v:shape>
         </w:pict>
@@ -7012,7 +6952,7 @@
         </w:rPr>
         <w:pict w14:anchorId="281D7BCC">
           <v:shape id="_x0000_i1025" type="#_x0000_t75" style="width:454.45pt;height:280.5pt">
-            <v:imagedata r:id="rId24" o:title="Vue Chapitre un"/>
+            <v:imagedata r:id="rId23" o:title="Vue Chapitre un"/>
           </v:shape>
         </w:pict>
       </w:r>
@@ -7043,7 +6983,7 @@
         </w:rPr>
         <w:pict w14:anchorId="0E230DC4">
           <v:shape id="_x0000_s1036" type="#_x0000_t75" style="position:absolute;margin-left:-2.1pt;margin-top:4.25pt;width:453.5pt;height:280.5pt;z-index:251676672;mso-position-horizontal-relative:text;mso-position-vertical-relative:text;mso-width-relative:page;mso-height-relative:page">
-            <v:imagedata r:id="rId25" o:title="Vue Chapitre deux"/>
+            <v:imagedata r:id="rId24" o:title="Vue Chapitre deux"/>
             <w10:wrap type="topAndBottom"/>
           </v:shape>
         </w:pict>
@@ -7063,7 +7003,7 @@
         <w:lastRenderedPageBreak/>
         <w:pict w14:anchorId="71D3C4B5">
           <v:shape id="_x0000_s1037" type="#_x0000_t75" style="position:absolute;margin-left:.05pt;margin-top:22.7pt;width:453.5pt;height:280.5pt;z-index:251678720;mso-position-horizontal-relative:text;mso-position-vertical-relative:text;mso-width-relative:page;mso-height-relative:page">
-            <v:imagedata r:id="rId26" o:title="Vue Chapitre trois"/>
+            <v:imagedata r:id="rId25" o:title="Vue Chapitre trois"/>
             <w10:wrap type="topAndBottom"/>
           </v:shape>
         </w:pict>
@@ -7116,7 +7056,7 @@
         <w:lastRenderedPageBreak/>
         <w:pict w14:anchorId="642E4FE9">
           <v:shape id="_x0000_s1038" type="#_x0000_t75" style="position:absolute;margin-left:.05pt;margin-top:38.3pt;width:404.85pt;height:250.4pt;z-index:251680768;mso-position-horizontal-relative:text;mso-position-vertical-relative:text;mso-width-relative:page;mso-height-relative:page">
-            <v:imagedata r:id="rId27" o:title="Vue d'un combat"/>
+            <v:imagedata r:id="rId26" o:title="Vue d'un combat"/>
             <w10:wrap type="topAndBottom"/>
           </v:shape>
         </w:pict>
@@ -7377,7 +7317,7 @@
                     </pic:cNvPicPr>
                   </pic:nvPicPr>
                   <pic:blipFill>
-                    <a:blip r:embed="rId28">
+                    <a:blip r:embed="rId27">
                       <a:extLst>
                         <a:ext uri="{28A0092B-C50C-407E-A947-70E740481C1C}">
                           <a14:useLocalDpi xmlns:a14="http://schemas.microsoft.com/office/drawing/2010/main" val="0"/>
@@ -7452,7 +7392,7 @@
         </w:rPr>
         <w:pict w14:anchorId="67C8C653">
           <v:shape id="_x0000_s1040" type="#_x0000_t75" style="position:absolute;margin-left:.05pt;margin-top:13.25pt;width:453.5pt;height:8in;z-index:251683840;mso-position-horizontal-relative:text;mso-position-vertical-relative:text;mso-width-relative:page;mso-height-relative:page">
-            <v:imagedata r:id="rId29" o:title="MLD"/>
+            <v:imagedata r:id="rId28" o:title="MLD"/>
             <w10:wrap type="topAndBottom"/>
           </v:shape>
         </w:pict>
@@ -8113,7 +8053,7 @@
                     <pic:cNvPicPr/>
                   </pic:nvPicPr>
                   <pic:blipFill>
-                    <a:blip r:embed="rId30">
+                    <a:blip r:embed="rId29">
                       <a:extLst>
                         <a:ext uri="{28A0092B-C50C-407E-A947-70E740481C1C}">
                           <a14:useLocalDpi xmlns:a14="http://schemas.microsoft.com/office/drawing/2010/main" val="0"/>
@@ -8231,7 +8171,7 @@
                     <pic:cNvPicPr/>
                   </pic:nvPicPr>
                   <pic:blipFill>
-                    <a:blip r:embed="rId31">
+                    <a:blip r:embed="rId30">
                       <a:extLst>
                         <a:ext uri="{28A0092B-C50C-407E-A947-70E740481C1C}">
                           <a14:useLocalDpi xmlns:a14="http://schemas.microsoft.com/office/drawing/2010/main" val="0"/>
@@ -8429,7 +8369,7 @@
                     </pic:cNvPicPr>
                   </pic:nvPicPr>
                   <pic:blipFill>
-                    <a:blip r:embed="rId32">
+                    <a:blip r:embed="rId31">
                       <a:extLst>
                         <a:ext uri="{28A0092B-C50C-407E-A947-70E740481C1C}">
                           <a14:useLocalDpi xmlns:a14="http://schemas.microsoft.com/office/drawing/2010/main" val="0"/>
@@ -8671,7 +8611,7 @@
                     </pic:cNvPicPr>
                   </pic:nvPicPr>
                   <pic:blipFill>
-                    <a:blip r:embed="rId33">
+                    <a:blip r:embed="rId32">
                       <a:extLst>
                         <a:ext uri="{28A0092B-C50C-407E-A947-70E740481C1C}">
                           <a14:useLocalDpi xmlns:a14="http://schemas.microsoft.com/office/drawing/2010/main" val="0"/>
@@ -8815,7 +8755,7 @@
                     </pic:cNvPicPr>
                   </pic:nvPicPr>
                   <pic:blipFill>
-                    <a:blip r:embed="rId34">
+                    <a:blip r:embed="rId33">
                       <a:extLst>
                         <a:ext uri="{28A0092B-C50C-407E-A947-70E740481C1C}">
                           <a14:useLocalDpi xmlns:a14="http://schemas.microsoft.com/office/drawing/2010/main" val="0"/>
@@ -8892,7 +8832,7 @@
                     <pic:cNvPicPr/>
                   </pic:nvPicPr>
                   <pic:blipFill>
-                    <a:blip r:embed="rId35">
+                    <a:blip r:embed="rId34">
                       <a:extLst>
                         <a:ext uri="{28A0092B-C50C-407E-A947-70E740481C1C}">
                           <a14:useLocalDpi xmlns:a14="http://schemas.microsoft.com/office/drawing/2010/main" val="0"/>
@@ -9165,7 +9105,7 @@
               </wp:anchor>
             </w:drawing>
           </mc:Choice>
-          <mc:Fallback xmlns:w16cex="http://schemas.microsoft.com/office/word/2018/wordml/cex" xmlns:w16="http://schemas.microsoft.com/office/word/2018/wordml" xmlns:w16sdtdh="http://schemas.microsoft.com/office/word/2020/wordml/sdtdatahash">
+          <mc:Fallback xmlns:w16sdtdh="http://schemas.microsoft.com/office/word/2020/wordml/sdtdatahash" xmlns:w16="http://schemas.microsoft.com/office/word/2018/wordml" xmlns:w16cex="http://schemas.microsoft.com/office/word/2018/wordml/cex">
             <w:pict>
               <v:shapetype w14:anchorId="5C6A0DC3" id="_x0000_t34" coordsize="21600,21600" o:spt="34" o:oned="t" adj="10800" path="m,l@0,0@0,21600,21600,21600e" filled="f">
                 <v:stroke joinstyle="miter"/>
@@ -9240,7 +9180,7 @@
               </wp:anchor>
             </w:drawing>
           </mc:Choice>
-          <mc:Fallback xmlns:w16cex="http://schemas.microsoft.com/office/word/2018/wordml/cex" xmlns:w16="http://schemas.microsoft.com/office/word/2018/wordml" xmlns:w16sdtdh="http://schemas.microsoft.com/office/word/2020/wordml/sdtdatahash">
+          <mc:Fallback xmlns:w16sdtdh="http://schemas.microsoft.com/office/word/2020/wordml/sdtdatahash" xmlns:w16="http://schemas.microsoft.com/office/word/2018/wordml" xmlns:w16cex="http://schemas.microsoft.com/office/word/2018/wordml/cex">
             <w:pict>
               <v:shape w14:anchorId="6816A602" id="Connecteur en angle 12" o:spid="_x0000_s1026" type="#_x0000_t34" style="position:absolute;margin-left:68.35pt;margin-top:9.85pt;width:186.8pt;height:461.55pt;flip:y;z-index:251695104;visibility:visible;mso-wrap-style:square;mso-wrap-distance-left:9pt;mso-wrap-distance-top:0;mso-wrap-distance-right:9pt;mso-wrap-distance-bottom:0;mso-position-horizontal:absolute;mso-position-horizontal-relative:text;mso-position-vertical:absolute;mso-position-vertical-relative:text" o:gfxdata="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" adj="14018" strokecolor="black [3200]" strokeweight=".5pt"/>
             </w:pict>
@@ -9276,7 +9216,7 @@
                     <pic:cNvPicPr/>
                   </pic:nvPicPr>
                   <pic:blipFill rotWithShape="1">
-                    <a:blip r:embed="rId36">
+                    <a:blip r:embed="rId35">
                       <a:extLst>
                         <a:ext uri="{28A0092B-C50C-407E-A947-70E740481C1C}">
                           <a14:useLocalDpi xmlns:a14="http://schemas.microsoft.com/office/drawing/2010/main" val="0"/>
@@ -9344,7 +9284,7 @@
                     <pic:cNvPicPr/>
                   </pic:nvPicPr>
                   <pic:blipFill rotWithShape="1">
-                    <a:blip r:embed="rId36">
+                    <a:blip r:embed="rId35">
                       <a:extLst>
                         <a:ext uri="{28A0092B-C50C-407E-A947-70E740481C1C}">
                           <a14:useLocalDpi xmlns:a14="http://schemas.microsoft.com/office/drawing/2010/main" val="0"/>
@@ -10048,7 +9988,7 @@
                     <pic:cNvPicPr/>
                   </pic:nvPicPr>
                   <pic:blipFill>
-                    <a:blip r:embed="rId37"/>
+                    <a:blip r:embed="rId36"/>
                     <a:stretch>
                       <a:fillRect/>
                     </a:stretch>
@@ -10193,11 +10133,11 @@
       <w:r>
         <w:t xml:space="preserve"> de mon mot de passe et sa </w:t>
       </w:r>
-      <w:proofErr w:type="spellStart"/>
-      <w:r>
-        <w:t>désencryptions</w:t>
-      </w:r>
-      <w:proofErr w:type="spellEnd"/>
+      <w:r>
+        <w:t>dés encryptions</w:t>
+      </w:r>
+      <w:bookmarkStart w:id="72" w:name="_GoBack"/>
+      <w:bookmarkEnd w:id="72"/>
       <w:r>
         <w:t>.</w:t>
       </w:r>
@@ -10228,7 +10168,7 @@
           <w:iCs/>
         </w:rPr>
       </w:pPr>
-      <w:bookmarkStart w:id="72" w:name="_Toc70934151"/>
+      <w:bookmarkStart w:id="73" w:name="_Toc70934151"/>
       <w:r>
         <w:rPr>
           <w:rFonts w:cs="Arial"/>
@@ -10248,7 +10188,7 @@
       <w:bookmarkEnd w:id="69"/>
       <w:bookmarkEnd w:id="70"/>
       <w:bookmarkEnd w:id="71"/>
-      <w:bookmarkEnd w:id="72"/>
+      <w:bookmarkEnd w:id="73"/>
     </w:p>
     <w:p>
       <w:pPr>
@@ -10264,27 +10204,27 @@
       <w:pPr>
         <w:pStyle w:val="Titre3"/>
       </w:pPr>
-      <w:bookmarkStart w:id="73" w:name="_Toc67994896"/>
-      <w:bookmarkStart w:id="74" w:name="_Toc70934152"/>
-      <w:bookmarkStart w:id="75" w:name="_Toc25553322"/>
-      <w:bookmarkStart w:id="76" w:name="_Toc71691026"/>
-      <w:bookmarkStart w:id="77" w:name="_Toc67561741"/>
+      <w:bookmarkStart w:id="74" w:name="_Toc67994896"/>
+      <w:bookmarkStart w:id="75" w:name="_Toc70934152"/>
+      <w:bookmarkStart w:id="76" w:name="_Toc25553322"/>
+      <w:bookmarkStart w:id="77" w:name="_Toc71691026"/>
+      <w:bookmarkStart w:id="78" w:name="_Toc67561741"/>
       <w:r>
         <w:t>Différents tests :</w:t>
       </w:r>
-      <w:bookmarkEnd w:id="73"/>
       <w:bookmarkEnd w:id="74"/>
+      <w:bookmarkEnd w:id="75"/>
     </w:p>
     <w:p/>
     <w:p>
       <w:pPr>
         <w:pStyle w:val="Titre4"/>
       </w:pPr>
-      <w:bookmarkStart w:id="78" w:name="_Toc67994897"/>
+      <w:bookmarkStart w:id="79" w:name="_Toc67994897"/>
       <w:r>
         <w:t>Connexion à la base de donnée</w:t>
       </w:r>
-      <w:bookmarkEnd w:id="78"/>
+      <w:bookmarkEnd w:id="79"/>
     </w:p>
     <w:p/>
     <w:p>
@@ -10313,11 +10253,11 @@
       <w:pPr>
         <w:pStyle w:val="Titre4"/>
       </w:pPr>
-      <w:bookmarkStart w:id="79" w:name="_Toc67994898"/>
+      <w:bookmarkStart w:id="80" w:name="_Toc67994898"/>
       <w:r>
         <w:t>Insertion des différents niveaux</w:t>
       </w:r>
-      <w:bookmarkEnd w:id="79"/>
+      <w:bookmarkEnd w:id="80"/>
     </w:p>
     <w:p/>
     <w:p>
@@ -10346,11 +10286,11 @@
       <w:pPr>
         <w:pStyle w:val="Titre4"/>
       </w:pPr>
-      <w:bookmarkStart w:id="80" w:name="_Toc67994899"/>
+      <w:bookmarkStart w:id="81" w:name="_Toc67994899"/>
       <w:r>
         <w:t>Vérification d’un test de connexion à la base de donnée coté utilisateur</w:t>
       </w:r>
-      <w:bookmarkEnd w:id="80"/>
+      <w:bookmarkEnd w:id="81"/>
     </w:p>
     <w:p/>
     <w:p>
@@ -10385,11 +10325,11 @@
       <w:pPr>
         <w:pStyle w:val="Titre4"/>
       </w:pPr>
-      <w:bookmarkStart w:id="81" w:name="_Toc67994900"/>
+      <w:bookmarkStart w:id="82" w:name="_Toc67994900"/>
       <w:r>
         <w:t>Insertion des différents personnages existants</w:t>
       </w:r>
-      <w:bookmarkEnd w:id="81"/>
+      <w:bookmarkEnd w:id="82"/>
     </w:p>
     <w:p>
       <w:pPr>
@@ -10429,26 +10369,26 @@
       <w:pPr>
         <w:pStyle w:val="Titre2"/>
       </w:pPr>
-      <w:bookmarkStart w:id="82" w:name="_Toc67994901"/>
-      <w:bookmarkStart w:id="83" w:name="_Toc70934153"/>
+      <w:bookmarkStart w:id="83" w:name="_Toc67994901"/>
+      <w:bookmarkStart w:id="84" w:name="_Toc70934153"/>
       <w:r>
         <w:t xml:space="preserve">Erreurs </w:t>
       </w:r>
-      <w:bookmarkEnd w:id="75"/>
+      <w:bookmarkEnd w:id="76"/>
       <w:r>
         <w:t>restantes</w:t>
       </w:r>
-      <w:bookmarkEnd w:id="76"/>
       <w:bookmarkEnd w:id="77"/>
-      <w:bookmarkEnd w:id="82"/>
+      <w:bookmarkEnd w:id="78"/>
       <w:bookmarkEnd w:id="83"/>
+      <w:bookmarkEnd w:id="84"/>
       <w:r>
         <w:t xml:space="preserve">  </w:t>
       </w:r>
     </w:p>
     <w:p/>
     <w:p>
-      <w:bookmarkStart w:id="84" w:name="_Toc25553323"/>
+      <w:bookmarkStart w:id="85" w:name="_Toc25553323"/>
       <w:r>
         <w:t>Ce chapitre définis les différentes erreurs qui reste dans mon projet qui fait que mon jeu n’est pas encore totalement jouable, ça contient aussi les améliorations futures que je vais devoir faire pour résoudre le problème.</w:t>
       </w:r>
@@ -10458,13 +10398,13 @@
       <w:pPr>
         <w:pStyle w:val="Titre3"/>
       </w:pPr>
-      <w:bookmarkStart w:id="85" w:name="_Toc67994902"/>
-      <w:bookmarkStart w:id="86" w:name="_Toc70934154"/>
+      <w:bookmarkStart w:id="86" w:name="_Toc67994902"/>
+      <w:bookmarkStart w:id="87" w:name="_Toc70934154"/>
       <w:r>
         <w:t>Finir un combat</w:t>
       </w:r>
-      <w:bookmarkEnd w:id="85"/>
       <w:bookmarkEnd w:id="86"/>
+      <w:bookmarkEnd w:id="87"/>
     </w:p>
     <w:p/>
     <w:p>
@@ -10507,13 +10447,13 @@
       <w:pPr>
         <w:pStyle w:val="Titre3"/>
       </w:pPr>
-      <w:bookmarkStart w:id="87" w:name="_Toc67994903"/>
-      <w:bookmarkStart w:id="88" w:name="_Toc70934155"/>
+      <w:bookmarkStart w:id="88" w:name="_Toc67994903"/>
+      <w:bookmarkStart w:id="89" w:name="_Toc70934155"/>
       <w:r>
         <w:t>Enregistrer l’expérience gagné lors d’un combat</w:t>
       </w:r>
-      <w:bookmarkEnd w:id="87"/>
       <w:bookmarkEnd w:id="88"/>
+      <w:bookmarkEnd w:id="89"/>
     </w:p>
     <w:p/>
     <w:p>
@@ -10550,13 +10490,13 @@
       <w:pPr>
         <w:pStyle w:val="Titre3"/>
       </w:pPr>
-      <w:bookmarkStart w:id="89" w:name="_Toc67994904"/>
-      <w:bookmarkStart w:id="90" w:name="_Toc70934156"/>
+      <w:bookmarkStart w:id="90" w:name="_Toc67994904"/>
+      <w:bookmarkStart w:id="91" w:name="_Toc70934156"/>
       <w:r>
         <w:t>Ajouter des niveaux</w:t>
       </w:r>
-      <w:bookmarkEnd w:id="89"/>
       <w:bookmarkEnd w:id="90"/>
+      <w:bookmarkEnd w:id="91"/>
     </w:p>
     <w:p/>
     <w:p>
@@ -10587,15 +10527,15 @@
       <w:pPr>
         <w:pStyle w:val="Titre3"/>
       </w:pPr>
-      <w:bookmarkStart w:id="91" w:name="_Toc67994905"/>
-      <w:bookmarkStart w:id="92" w:name="_Toc70934157"/>
+      <w:bookmarkStart w:id="92" w:name="_Toc67994905"/>
+      <w:bookmarkStart w:id="93" w:name="_Toc70934157"/>
       <w:r>
         <w:t>Ajouter la gestion des équipements</w:t>
       </w:r>
-      <w:bookmarkEnd w:id="91"/>
       <w:bookmarkEnd w:id="92"/>
-    </w:p>
-    <w:bookmarkEnd w:id="84"/>
+      <w:bookmarkEnd w:id="93"/>
+    </w:p>
+    <w:bookmarkEnd w:id="85"/>
     <w:p>
       <w:pPr>
         <w:pStyle w:val="En-tte"/>
@@ -10673,11 +10613,11 @@
           <w:iCs/>
         </w:rPr>
       </w:pPr>
-      <w:bookmarkStart w:id="93" w:name="_Toc25553326"/>
-      <w:bookmarkStart w:id="94" w:name="_Toc71691029"/>
-      <w:bookmarkStart w:id="95" w:name="_Toc67561742"/>
-      <w:bookmarkStart w:id="96" w:name="_Toc67994906"/>
-      <w:bookmarkStart w:id="97" w:name="_Toc70934158"/>
+      <w:bookmarkStart w:id="94" w:name="_Toc25553326"/>
+      <w:bookmarkStart w:id="95" w:name="_Toc71691029"/>
+      <w:bookmarkStart w:id="96" w:name="_Toc67561742"/>
+      <w:bookmarkStart w:id="97" w:name="_Toc67994906"/>
+      <w:bookmarkStart w:id="98" w:name="_Toc70934158"/>
       <w:r>
         <w:rPr>
           <w:rFonts w:cs="Arial"/>
@@ -10685,7 +10625,7 @@
         </w:rPr>
         <w:t>Liste des documents</w:t>
       </w:r>
-      <w:bookmarkEnd w:id="93"/>
+      <w:bookmarkEnd w:id="94"/>
       <w:r>
         <w:rPr>
           <w:rFonts w:cs="Arial"/>
@@ -10693,10 +10633,10 @@
         </w:rPr>
         <w:t xml:space="preserve"> fournis</w:t>
       </w:r>
-      <w:bookmarkEnd w:id="94"/>
       <w:bookmarkEnd w:id="95"/>
       <w:bookmarkEnd w:id="96"/>
       <w:bookmarkEnd w:id="97"/>
+      <w:bookmarkEnd w:id="98"/>
     </w:p>
     <w:p>
       <w:pPr>
@@ -10912,28 +10852,28 @@
           <w:rFonts w:cs="Arial"/>
         </w:rPr>
       </w:pPr>
-      <w:bookmarkStart w:id="98" w:name="_Toc25553328"/>
-      <w:bookmarkStart w:id="99" w:name="_Toc71703263"/>
-      <w:bookmarkStart w:id="100" w:name="_Toc67561744"/>
-      <w:bookmarkStart w:id="101" w:name="_Toc67994907"/>
-      <w:bookmarkStart w:id="102" w:name="_Toc70934159"/>
+      <w:bookmarkStart w:id="99" w:name="_Toc25553328"/>
+      <w:bookmarkStart w:id="100" w:name="_Toc71703263"/>
+      <w:bookmarkStart w:id="101" w:name="_Toc67561744"/>
+      <w:bookmarkStart w:id="102" w:name="_Toc67994907"/>
+      <w:bookmarkStart w:id="103" w:name="_Toc70934159"/>
       <w:r>
         <w:rPr>
           <w:rFonts w:cs="Arial"/>
         </w:rPr>
         <w:t>C</w:t>
       </w:r>
-      <w:bookmarkEnd w:id="98"/>
       <w:bookmarkEnd w:id="99"/>
+      <w:bookmarkEnd w:id="100"/>
       <w:r>
         <w:rPr>
           <w:rFonts w:cs="Arial"/>
         </w:rPr>
         <w:t>onclusions</w:t>
       </w:r>
-      <w:bookmarkEnd w:id="100"/>
       <w:bookmarkEnd w:id="101"/>
       <w:bookmarkEnd w:id="102"/>
+      <w:bookmarkEnd w:id="103"/>
     </w:p>
     <w:p>
       <w:pPr>
@@ -10948,11 +10888,11 @@
       <w:pPr>
         <w:pStyle w:val="Titre2"/>
       </w:pPr>
-      <w:bookmarkStart w:id="103" w:name="_Toc70934160"/>
+      <w:bookmarkStart w:id="104" w:name="_Toc70934160"/>
       <w:r>
         <w:t>Objectifs atteints ?</w:t>
       </w:r>
-      <w:bookmarkEnd w:id="103"/>
+      <w:bookmarkEnd w:id="104"/>
     </w:p>
     <w:p>
       <w:pPr>
@@ -11020,11 +10960,11 @@
       <w:pPr>
         <w:pStyle w:val="Titre2"/>
       </w:pPr>
-      <w:bookmarkStart w:id="104" w:name="_Toc70934161"/>
+      <w:bookmarkStart w:id="105" w:name="_Toc70934161"/>
       <w:r>
         <w:t>Points positifs / négatifs</w:t>
       </w:r>
-      <w:bookmarkEnd w:id="104"/>
+      <w:bookmarkEnd w:id="105"/>
     </w:p>
     <w:p/>
     <w:p>
@@ -11236,11 +11176,11 @@
       <w:pPr>
         <w:pStyle w:val="Titre2"/>
       </w:pPr>
-      <w:bookmarkStart w:id="105" w:name="_Toc70934162"/>
+      <w:bookmarkStart w:id="106" w:name="_Toc70934162"/>
       <w:r>
         <w:t>Difficultés particulières</w:t>
       </w:r>
-      <w:bookmarkEnd w:id="105"/>
+      <w:bookmarkEnd w:id="106"/>
     </w:p>
     <w:p/>
     <w:p>
@@ -11260,11 +11200,11 @@
       <w:pPr>
         <w:pStyle w:val="Titre2"/>
       </w:pPr>
-      <w:bookmarkStart w:id="106" w:name="_Toc70934163"/>
+      <w:bookmarkStart w:id="107" w:name="_Toc70934163"/>
       <w:r>
         <w:t>Suite pour le projet</w:t>
       </w:r>
-      <w:bookmarkEnd w:id="106"/>
+      <w:bookmarkEnd w:id="107"/>
     </w:p>
     <w:p>
       <w:pPr>
@@ -11379,26 +11319,26 @@
           <w:rFonts w:cs="Arial"/>
         </w:rPr>
       </w:pPr>
-      <w:bookmarkStart w:id="107" w:name="_Toc71703264"/>
-      <w:bookmarkStart w:id="108" w:name="_Toc67561745"/>
-      <w:bookmarkStart w:id="109" w:name="_Toc67994908"/>
-      <w:bookmarkStart w:id="110" w:name="_Toc70934164"/>
+      <w:bookmarkStart w:id="108" w:name="_Toc71703264"/>
+      <w:bookmarkStart w:id="109" w:name="_Toc67561745"/>
+      <w:bookmarkStart w:id="110" w:name="_Toc67994908"/>
+      <w:bookmarkStart w:id="111" w:name="_Toc70934164"/>
       <w:r>
         <w:rPr>
           <w:rFonts w:cs="Arial"/>
         </w:rPr>
         <w:t>A</w:t>
       </w:r>
-      <w:bookmarkEnd w:id="107"/>
+      <w:bookmarkEnd w:id="108"/>
       <w:r>
         <w:rPr>
           <w:rFonts w:cs="Arial"/>
         </w:rPr>
         <w:t>nnexes</w:t>
       </w:r>
-      <w:bookmarkEnd w:id="108"/>
       <w:bookmarkEnd w:id="109"/>
       <w:bookmarkEnd w:id="110"/>
+      <w:bookmarkEnd w:id="111"/>
     </w:p>
     <w:p/>
     <w:p>
@@ -11446,8 +11386,21 @@
       <w:r>
         <w:t xml:space="preserve"> si elle doit contenir le rapport de projet.</w:t>
       </w:r>
-      <w:bookmarkStart w:id="111" w:name="_GoBack"/>
-      <w:bookmarkEnd w:id="111"/>
+    </w:p>
+    <w:p/>
+    <w:p>
+      <w:r>
+        <w:rPr>
+          <w:b/>
+        </w:rPr>
+        <w:t>06.05.2021</w:t>
+      </w:r>
+      <w:r>
+        <w:t xml:space="preserve"> – Aide de Mr. Viret pour une incompréhension du cahier des charges et sur les ORM</w:t>
+      </w:r>
+      <w:r>
+        <w:t>.</w:t>
+      </w:r>
     </w:p>
     <w:p>
       <w:pPr>
@@ -11628,7 +11581,7 @@
         </w:rPr>
         <w:t xml:space="preserve">Pour accéder à mon projet directement prêt à être utilisé, donc à son installeur, il faut accéder à ce </w:t>
       </w:r>
-      <w:hyperlink r:id="rId38" w:history="1">
+      <w:hyperlink r:id="rId37" w:history="1">
         <w:r>
           <w:rPr>
             <w:rStyle w:val="Lienhypertexte"/>
@@ -11793,7 +11746,7 @@
         <w:sz w:val="16"/>
         <w:szCs w:val="16"/>
       </w:rPr>
-      <w:t>04/05/2021</w:t>
+      <w:t>06/05/2021</w:t>
     </w:r>
     <w:r>
       <w:rPr>
@@ -16116,18 +16069,18 @@
 </file>
 
 <file path=customXml/item1.xml><?xml version="1.0" encoding="utf-8"?>
-<p:properties xmlns:p="http://schemas.microsoft.com/office/2006/metadata/properties" xmlns:xsi="http://www.w3.org/2001/XMLSchema-instance" xmlns:pc="http://schemas.microsoft.com/office/infopath/2007/PartnerControls">
-  <documentManagement/>
-</p:properties>
-</file>
-
-<file path=customXml/item2.xml><?xml version="1.0" encoding="utf-8"?>
 <?mso-contentType ?>
 <FormTemplates xmlns="http://schemas.microsoft.com/sharepoint/v3/contenttype/forms">
   <Display>DocumentLibraryForm</Display>
   <Edit>DocumentLibraryForm</Edit>
   <New>DocumentLibraryForm</New>
 </FormTemplates>
+</file>
+
+<file path=customXml/item2.xml><?xml version="1.0" encoding="utf-8"?>
+<p:properties xmlns:p="http://schemas.microsoft.com/office/2006/metadata/properties" xmlns:xsi="http://www.w3.org/2001/XMLSchema-instance" xmlns:pc="http://schemas.microsoft.com/office/infopath/2007/PartnerControls">
+  <documentManagement/>
+</p:properties>
 </file>
 
 <file path=customXml/item3.xml><?xml version="1.0" encoding="utf-8"?>
@@ -16267,18 +16220,18 @@
 </file>
 
 <file path=customXml/itemProps1.xml><?xml version="1.0" encoding="utf-8"?>
-<ds:datastoreItem xmlns:ds="http://schemas.openxmlformats.org/officeDocument/2006/customXml" ds:itemID="{B1DFFEE4-49B1-4AF1-9FFD-BDCB1D4C88F0}">
+<ds:datastoreItem xmlns:ds="http://schemas.openxmlformats.org/officeDocument/2006/customXml" ds:itemID="{C3C0D82A-5D77-4930-8043-FB93232D4EC3}">
   <ds:schemaRefs>
-    <ds:schemaRef ds:uri="http://schemas.microsoft.com/office/2006/metadata/properties"/>
-    <ds:schemaRef ds:uri="http://schemas.microsoft.com/office/infopath/2007/PartnerControls"/>
+    <ds:schemaRef ds:uri="http://schemas.microsoft.com/sharepoint/v3/contenttype/forms"/>
   </ds:schemaRefs>
 </ds:datastoreItem>
 </file>
 
 <file path=customXml/itemProps2.xml><?xml version="1.0" encoding="utf-8"?>
-<ds:datastoreItem xmlns:ds="http://schemas.openxmlformats.org/officeDocument/2006/customXml" ds:itemID="{C3C0D82A-5D77-4930-8043-FB93232D4EC3}">
+<ds:datastoreItem xmlns:ds="http://schemas.openxmlformats.org/officeDocument/2006/customXml" ds:itemID="{B1DFFEE4-49B1-4AF1-9FFD-BDCB1D4C88F0}">
   <ds:schemaRefs>
-    <ds:schemaRef ds:uri="http://schemas.microsoft.com/sharepoint/v3/contenttype/forms"/>
+    <ds:schemaRef ds:uri="http://schemas.microsoft.com/office/2006/metadata/properties"/>
+    <ds:schemaRef ds:uri="http://schemas.microsoft.com/office/infopath/2007/PartnerControls"/>
   </ds:schemaRefs>
 </ds:datastoreItem>
 </file>
@@ -16302,7 +16255,7 @@
 </file>
 
 <file path=customXml/itemProps4.xml><?xml version="1.0" encoding="utf-8"?>
-<ds:datastoreItem xmlns:ds="http://schemas.openxmlformats.org/officeDocument/2006/customXml" ds:itemID="{613F98B8-693E-4DDA-95CA-91DCB03784F1}">
+<ds:datastoreItem xmlns:ds="http://schemas.openxmlformats.org/officeDocument/2006/customXml" ds:itemID="{CE61D452-2629-4885-8249-06E2EE0BCD8F}">
   <ds:schemaRefs>
     <ds:schemaRef ds:uri="http://schemas.openxmlformats.org/officeDocument/2006/bibliography"/>
   </ds:schemaRefs>

</xml_diff>

<commit_message>
Création de nouveau bouton pour la nouvelle view Summon et ajout du modèle pour le systeme de rareté des personnages
</commit_message>
<xml_diff>
--- a/Documentation/Documentation TPI/Canevas/Rapport de projet.docx
+++ b/Documentation/Documentation TPI/Canevas/Rapport de projet.docx
@@ -6770,16 +6770,65 @@
       </w:pPr>
       <w:r>
         <w:rPr>
-          <w:rFonts w:cs="Arial"/>
           <w:noProof/>
         </w:rPr>
         <w:lastRenderedPageBreak/>
-        <w:pict w14:anchorId="159619B7">
-          <v:shape id="_x0000_s1031" type="#_x0000_t75" style="position:absolute;margin-left:.25pt;margin-top:36.65pt;width:448.35pt;height:276.85pt;z-index:251668480;mso-position-horizontal-relative:text;mso-position-vertical-relative:text;mso-width-relative:page;mso-height-relative:page">
-            <v:imagedata r:id="rId20" o:title="Vue du menu"/>
-            <w10:wrap type="topAndBottom"/>
-          </v:shape>
-        </w:pict>
+        <w:drawing>
+          <wp:anchor distT="0" distB="0" distL="114300" distR="114300" simplePos="0" relativeHeight="251704320" behindDoc="0" locked="0" layoutInCell="1" allowOverlap="1" wp14:anchorId="2C0B318F" wp14:editId="3980642C">
+            <wp:simplePos x="0" y="0"/>
+            <wp:positionH relativeFrom="margin">
+              <wp:align>right</wp:align>
+            </wp:positionH>
+            <wp:positionV relativeFrom="paragraph">
+              <wp:posOffset>455114</wp:posOffset>
+            </wp:positionV>
+            <wp:extent cx="5759450" cy="3567696"/>
+            <wp:effectExtent l="0" t="0" r="0" b="0"/>
+            <wp:wrapTopAndBottom/>
+            <wp:docPr id="3" name="Image 3"/>
+            <wp:cNvGraphicFramePr>
+              <a:graphicFrameLocks xmlns:a="http://schemas.openxmlformats.org/drawingml/2006/main" noChangeAspect="1"/>
+            </wp:cNvGraphicFramePr>
+            <a:graphic xmlns:a="http://schemas.openxmlformats.org/drawingml/2006/main">
+              <a:graphicData uri="http://schemas.openxmlformats.org/drawingml/2006/picture">
+                <pic:pic xmlns:pic="http://schemas.openxmlformats.org/drawingml/2006/picture">
+                  <pic:nvPicPr>
+                    <pic:cNvPr id="0" name="Picture 2"/>
+                    <pic:cNvPicPr>
+                      <a:picLocks noChangeAspect="1" noChangeArrowheads="1"/>
+                    </pic:cNvPicPr>
+                  </pic:nvPicPr>
+                  <pic:blipFill>
+                    <a:blip r:embed="rId20">
+                      <a:extLst>
+                        <a:ext uri="{28A0092B-C50C-407E-A947-70E740481C1C}">
+                          <a14:useLocalDpi xmlns:a14="http://schemas.microsoft.com/office/drawing/2010/main" val="0"/>
+                        </a:ext>
+                      </a:extLst>
+                    </a:blip>
+                    <a:srcRect/>
+                    <a:stretch>
+                      <a:fillRect/>
+                    </a:stretch>
+                  </pic:blipFill>
+                  <pic:spPr bwMode="auto">
+                    <a:xfrm>
+                      <a:off x="0" y="0"/>
+                      <a:ext cx="5759450" cy="3567696"/>
+                    </a:xfrm>
+                    <a:prstGeom prst="rect">
+                      <a:avLst/>
+                    </a:prstGeom>
+                    <a:noFill/>
+                    <a:ln>
+                      <a:noFill/>
+                    </a:ln>
+                  </pic:spPr>
+                </pic:pic>
+              </a:graphicData>
+            </a:graphic>
+          </wp:anchor>
+        </w:drawing>
       </w:r>
       <w:r>
         <w:rPr>
@@ -7074,227 +7123,25 @@
       </w:r>
     </w:p>
     <w:p>
-      <w:pPr>
-        <w:pStyle w:val="Titre3"/>
-      </w:pPr>
       <w:bookmarkStart w:id="26" w:name="_Toc71286777"/>
       <w:r>
+        <w:rPr>
+          <w:noProof/>
+        </w:rPr>
         <w:lastRenderedPageBreak/>
-        <w:t>Gestion des données</w:t>
-      </w:r>
-      <w:bookmarkEnd w:id="24"/>
-      <w:bookmarkEnd w:id="25"/>
-      <w:bookmarkEnd w:id="26"/>
-    </w:p>
-    <w:p>
-      <w:pPr>
-        <w:rPr>
-          <w:rFonts w:cs="Arial"/>
-        </w:rPr>
-      </w:pPr>
-      <w:r>
-        <w:rPr>
-          <w:rFonts w:cs="Arial"/>
-        </w:rPr>
-        <w:t>Pour la gestion des données, j’ai créé un MCD et un MLD qui décrivent les relations entre les tables et la manière dont je l’imagine</w:t>
-      </w:r>
-      <w:r>
-        <w:rPr>
-          <w:rFonts w:cs="Arial"/>
-        </w:rPr>
-        <w:t>.</w:t>
-      </w:r>
-    </w:p>
-    <w:p>
-      <w:pPr>
-        <w:rPr>
-          <w:rFonts w:cs="Arial"/>
-        </w:rPr>
-      </w:pPr>
-    </w:p>
-    <w:p>
-      <w:pPr>
-        <w:pStyle w:val="Titre4"/>
-        <w:rPr>
-          <w:rFonts w:cs="Arial"/>
-        </w:rPr>
-      </w:pPr>
-      <w:bookmarkStart w:id="27" w:name="_Toc67994881"/>
-      <w:r>
-        <w:rPr>
-          <w:rFonts w:cs="Arial"/>
-        </w:rPr>
-        <w:t>MCD</w:t>
-      </w:r>
-      <w:bookmarkEnd w:id="27"/>
-    </w:p>
-    <w:p>
-      <w:pPr>
-        <w:rPr>
-          <w:rFonts w:cs="Arial"/>
-        </w:rPr>
-      </w:pPr>
-      <w:r>
-        <w:rPr>
-          <w:noProof/>
-        </w:rPr>
-        <mc:AlternateContent>
-          <mc:Choice Requires="wps">
-            <w:drawing>
-              <wp:anchor distT="0" distB="0" distL="114300" distR="114300" simplePos="0" relativeHeight="251699200" behindDoc="0" locked="0" layoutInCell="1" allowOverlap="1" wp14:anchorId="34C88E99" wp14:editId="50E61800">
-                <wp:simplePos x="0" y="0"/>
-                <wp:positionH relativeFrom="column">
-                  <wp:posOffset>0</wp:posOffset>
-                </wp:positionH>
-                <wp:positionV relativeFrom="paragraph">
-                  <wp:posOffset>3634105</wp:posOffset>
-                </wp:positionV>
-                <wp:extent cx="5022215" cy="635"/>
-                <wp:effectExtent l="0" t="0" r="0" b="0"/>
-                <wp:wrapTopAndBottom/>
-                <wp:docPr id="18" name="Zone de texte 18"/>
-                <wp:cNvGraphicFramePr/>
-                <a:graphic xmlns:a="http://schemas.openxmlformats.org/drawingml/2006/main">
-                  <a:graphicData uri="http://schemas.microsoft.com/office/word/2010/wordprocessingShape">
-                    <wps:wsp>
-                      <wps:cNvSpPr txBox="1"/>
-                      <wps:spPr>
-                        <a:xfrm>
-                          <a:off x="0" y="0"/>
-                          <a:ext cx="5022215" cy="635"/>
-                        </a:xfrm>
-                        <a:prstGeom prst="rect">
-                          <a:avLst/>
-                        </a:prstGeom>
-                        <a:solidFill>
-                          <a:prstClr val="white"/>
-                        </a:solidFill>
-                        <a:ln>
-                          <a:noFill/>
-                        </a:ln>
-                      </wps:spPr>
-                      <wps:txbx>
-                        <w:txbxContent>
-                          <w:p>
-                            <w:pPr>
-                              <w:pStyle w:val="Lgende"/>
-                              <w:rPr>
-                                <w:rFonts w:cs="Arial"/>
-                                <w:noProof/>
-                                <w:sz w:val="24"/>
-                                <w:szCs w:val="20"/>
-                              </w:rPr>
-                            </w:pPr>
-                            <w:r>
-                              <w:t xml:space="preserve">Figure </w:t>
-                            </w:r>
-                            <w:r>
-                              <w:fldChar w:fldCharType="begin"/>
-                            </w:r>
-                            <w:r>
-                              <w:instrText xml:space="preserve"> SEQ Figure \* ARABIC </w:instrText>
-                            </w:r>
-                            <w:r>
-                              <w:fldChar w:fldCharType="separate"/>
-                            </w:r>
-                            <w:r>
-                              <w:rPr>
-                                <w:noProof/>
-                              </w:rPr>
-                              <w:t>1</w:t>
-                            </w:r>
-                            <w:r>
-                              <w:fldChar w:fldCharType="end"/>
-                            </w:r>
-                            <w:r>
-                              <w:t>texte</w:t>
-                            </w:r>
-                          </w:p>
-                        </w:txbxContent>
-                      </wps:txbx>
-                      <wps:bodyPr rot="0" spcFirstLastPara="0" vertOverflow="overflow" horzOverflow="overflow" vert="horz" wrap="square" lIns="0" tIns="0" rIns="0" bIns="0" numCol="1" spcCol="0" rtlCol="0" fromWordArt="0" anchor="t" anchorCtr="0" forceAA="0" compatLnSpc="1">
-                        <a:prstTxWarp prst="textNoShape">
-                          <a:avLst/>
-                        </a:prstTxWarp>
-                        <a:spAutoFit/>
-                      </wps:bodyPr>
-                    </wps:wsp>
-                  </a:graphicData>
-                </a:graphic>
-              </wp:anchor>
-            </w:drawing>
-          </mc:Choice>
-          <mc:Fallback>
-            <w:pict>
-              <v:shapetype w14:anchorId="34C88E99" id="_x0000_t202" coordsize="21600,21600" o:spt="202" path="m,l,21600r21600,l21600,xe">
-                <v:stroke joinstyle="miter"/>
-                <v:path gradientshapeok="t" o:connecttype="rect"/>
-              </v:shapetype>
-              <v:shape id="Zone de texte 18" o:spid="_x0000_s1026" type="#_x0000_t202" style="position:absolute;margin-left:0;margin-top:286.15pt;width:395.45pt;height:.05pt;z-index:251699200;visibility:visible;mso-wrap-style:square;mso-wrap-distance-left:9pt;mso-wrap-distance-top:0;mso-wrap-distance-right:9pt;mso-wrap-distance-bottom:0;mso-position-horizontal:absolute;mso-position-horizontal-relative:text;mso-position-vertical:absolute;mso-position-vertical-relative:text;v-text-anchor:top" o:gfxdata="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" stroked="f">
-                <v:textbox style="mso-fit-shape-to-text:t" inset="0,0,0,0">
-                  <w:txbxContent>
-                    <w:p>
-                      <w:pPr>
-                        <w:pStyle w:val="Lgende"/>
-                        <w:rPr>
-                          <w:rFonts w:cs="Arial"/>
-                          <w:noProof/>
-                          <w:sz w:val="24"/>
-                          <w:szCs w:val="20"/>
-                        </w:rPr>
-                      </w:pPr>
-                      <w:r>
-                        <w:t xml:space="preserve">Figure </w:t>
-                      </w:r>
-                      <w:r>
-                        <w:fldChar w:fldCharType="begin"/>
-                      </w:r>
-                      <w:r>
-                        <w:instrText xml:space="preserve"> SEQ Figure \* ARABIC </w:instrText>
-                      </w:r>
-                      <w:r>
-                        <w:fldChar w:fldCharType="separate"/>
-                      </w:r>
-                      <w:r>
-                        <w:rPr>
-                          <w:noProof/>
-                        </w:rPr>
-                        <w:t>1</w:t>
-                      </w:r>
-                      <w:r>
-                        <w:fldChar w:fldCharType="end"/>
-                      </w:r>
-                      <w:r>
-                        <w:t>texte</w:t>
-                      </w:r>
-                    </w:p>
-                  </w:txbxContent>
-                </v:textbox>
-                <w10:wrap type="topAndBottom"/>
-              </v:shape>
-            </w:pict>
-          </mc:Fallback>
-        </mc:AlternateContent>
-      </w:r>
-      <w:r>
-        <w:rPr>
-          <w:rFonts w:cs="Arial"/>
-          <w:noProof/>
-          <w:lang w:val="fr-CH" w:eastAsia="fr-CH"/>
-        </w:rPr>
         <w:drawing>
-          <wp:anchor distT="0" distB="0" distL="114300" distR="114300" simplePos="0" relativeHeight="251681792" behindDoc="0" locked="0" layoutInCell="1" allowOverlap="1" wp14:anchorId="5FBC76BC" wp14:editId="711B9C99">
+          <wp:anchor distT="0" distB="0" distL="114300" distR="114300" simplePos="0" relativeHeight="251705344" behindDoc="0" locked="0" layoutInCell="1" allowOverlap="1" wp14:anchorId="46B6986C" wp14:editId="442545FD">
             <wp:simplePos x="0" y="0"/>
             <wp:positionH relativeFrom="margin">
-              <wp:align>left</wp:align>
+              <wp:align>right</wp:align>
             </wp:positionH>
             <wp:positionV relativeFrom="paragraph">
-              <wp:posOffset>200660</wp:posOffset>
+              <wp:posOffset>489585</wp:posOffset>
             </wp:positionV>
-            <wp:extent cx="5022376" cy="3665769"/>
-            <wp:effectExtent l="0" t="0" r="6985" b="0"/>
+            <wp:extent cx="5759450" cy="3567696"/>
+            <wp:effectExtent l="0" t="0" r="0" b="0"/>
             <wp:wrapTopAndBottom/>
-            <wp:docPr id="5" name="Image 5" descr="C:\Users\mathieu.rabot\AppData\Local\Microsoft\Windows\INetCache\Content.Word\MCD.png"/>
+            <wp:docPr id="19" name="Image 19"/>
             <wp:cNvGraphicFramePr>
               <a:graphicFrameLocks xmlns:a="http://schemas.openxmlformats.org/drawingml/2006/main" noChangeAspect="1"/>
             </wp:cNvGraphicFramePr>
@@ -7302,7 +7149,7 @@
               <a:graphicData uri="http://schemas.openxmlformats.org/drawingml/2006/picture">
                 <pic:pic xmlns:pic="http://schemas.openxmlformats.org/drawingml/2006/picture">
                   <pic:nvPicPr>
-                    <pic:cNvPr id="0" name="Picture 38" descr="C:\Users\mathieu.rabot\AppData\Local\Microsoft\Windows\INetCache\Content.Word\MCD.png"/>
+                    <pic:cNvPr id="0" name="Picture 4"/>
                     <pic:cNvPicPr>
                       <a:picLocks noChangeAspect="1" noChangeArrowheads="1"/>
                     </pic:cNvPicPr>
@@ -7323,7 +7170,148 @@
                   <pic:spPr bwMode="auto">
                     <a:xfrm>
                       <a:off x="0" y="0"/>
-                      <a:ext cx="5022376" cy="3665769"/>
+                      <a:ext cx="5759450" cy="3567696"/>
+                    </a:xfrm>
+                    <a:prstGeom prst="rect">
+                      <a:avLst/>
+                    </a:prstGeom>
+                    <a:noFill/>
+                    <a:ln>
+                      <a:noFill/>
+                    </a:ln>
+                  </pic:spPr>
+                </pic:pic>
+              </a:graphicData>
+            </a:graphic>
+          </wp:anchor>
+        </w:drawing>
+      </w:r>
+      <w:r>
+        <w:t>Cette vue permet d’invoquer des nouveaux personnages, avec un certain niveau de rareté, qui se joindront à notre équipe et qu’on pourra faire évoluer en jouant av</w:t>
+      </w:r>
+      <w:r>
+        <w:t>ec.</w:t>
+      </w:r>
+    </w:p>
+    <w:p>
+      <w:pPr>
+        <w:pStyle w:val="Titre3"/>
+        <w:numPr>
+          <w:ilvl w:val="0"/>
+          <w:numId w:val="0"/>
+        </w:numPr>
+        <w:ind w:left="720"/>
+      </w:pPr>
+      <w:bookmarkStart w:id="27" w:name="_GoBack"/>
+      <w:bookmarkEnd w:id="27"/>
+    </w:p>
+    <w:p>
+      <w:pPr>
+        <w:pStyle w:val="Titre3"/>
+      </w:pPr>
+      <w:r>
+        <w:t>Gestion des données</w:t>
+      </w:r>
+      <w:bookmarkEnd w:id="24"/>
+      <w:bookmarkEnd w:id="25"/>
+      <w:bookmarkEnd w:id="26"/>
+    </w:p>
+    <w:p>
+      <w:pPr>
+        <w:rPr>
+          <w:rFonts w:cs="Arial"/>
+        </w:rPr>
+      </w:pPr>
+      <w:r>
+        <w:rPr>
+          <w:rFonts w:cs="Arial"/>
+        </w:rPr>
+        <w:t>Pour la gestion des données, j’ai créé un MCD et un MLD qui décrivent les relations entre les tables et la manière dont je l’imagine</w:t>
+      </w:r>
+      <w:r>
+        <w:rPr>
+          <w:rFonts w:cs="Arial"/>
+        </w:rPr>
+        <w:t>.</w:t>
+      </w:r>
+    </w:p>
+    <w:p>
+      <w:pPr>
+        <w:rPr>
+          <w:rFonts w:cs="Arial"/>
+        </w:rPr>
+      </w:pPr>
+    </w:p>
+    <w:p>
+      <w:pPr>
+        <w:pStyle w:val="Titre4"/>
+        <w:rPr>
+          <w:rFonts w:cs="Arial"/>
+        </w:rPr>
+      </w:pPr>
+      <w:bookmarkStart w:id="28" w:name="_Toc67994881"/>
+      <w:r>
+        <w:rPr>
+          <w:rFonts w:cs="Arial"/>
+        </w:rPr>
+        <w:t>MCD</w:t>
+      </w:r>
+      <w:bookmarkEnd w:id="28"/>
+    </w:p>
+    <w:p>
+      <w:pPr>
+        <w:rPr>
+          <w:rFonts w:cs="Arial"/>
+        </w:rPr>
+      </w:pPr>
+      <w:r>
+        <w:rPr>
+          <w:rFonts w:cs="Arial"/>
+          <w:noProof/>
+          <w:lang w:val="fr-CH" w:eastAsia="fr-CH"/>
+        </w:rPr>
+        <w:drawing>
+          <wp:anchor distT="0" distB="0" distL="114300" distR="114300" simplePos="0" relativeHeight="251681792" behindDoc="0" locked="0" layoutInCell="1" allowOverlap="1" wp14:anchorId="5FBC76BC" wp14:editId="11971FE9">
+            <wp:simplePos x="0" y="0"/>
+            <wp:positionH relativeFrom="margin">
+              <wp:align>center</wp:align>
+            </wp:positionH>
+            <wp:positionV relativeFrom="paragraph">
+              <wp:posOffset>189230</wp:posOffset>
+            </wp:positionV>
+            <wp:extent cx="4549775" cy="3321050"/>
+            <wp:effectExtent l="0" t="0" r="3175" b="0"/>
+            <wp:wrapTopAndBottom/>
+            <wp:docPr id="5" name="Image 5" descr="C:\Users\mathieu.rabot\AppData\Local\Microsoft\Windows\INetCache\Content.Word\MCD.png"/>
+            <wp:cNvGraphicFramePr>
+              <a:graphicFrameLocks xmlns:a="http://schemas.openxmlformats.org/drawingml/2006/main" noChangeAspect="1"/>
+            </wp:cNvGraphicFramePr>
+            <a:graphic xmlns:a="http://schemas.openxmlformats.org/drawingml/2006/main">
+              <a:graphicData uri="http://schemas.openxmlformats.org/drawingml/2006/picture">
+                <pic:pic xmlns:pic="http://schemas.openxmlformats.org/drawingml/2006/picture">
+                  <pic:nvPicPr>
+                    <pic:cNvPr id="0" name="Picture 38" descr="C:\Users\mathieu.rabot\AppData\Local\Microsoft\Windows\INetCache\Content.Word\MCD.png"/>
+                    <pic:cNvPicPr>
+                      <a:picLocks noChangeAspect="1" noChangeArrowheads="1"/>
+                    </pic:cNvPicPr>
+                  </pic:nvPicPr>
+                  <pic:blipFill>
+                    <a:blip r:embed="rId29">
+                      <a:extLst>
+                        <a:ext uri="{28A0092B-C50C-407E-A947-70E740481C1C}">
+                          <a14:useLocalDpi xmlns:a14="http://schemas.microsoft.com/office/drawing/2010/main" val="0"/>
+                        </a:ext>
+                      </a:extLst>
+                    </a:blip>
+                    <a:srcRect/>
+                    <a:stretch>
+                      <a:fillRect/>
+                    </a:stretch>
+                  </pic:blipFill>
+                  <pic:spPr bwMode="auto">
+                    <a:xfrm>
+                      <a:off x="0" y="0"/>
+                      <a:ext cx="4549775" cy="3321050"/>
                     </a:xfrm>
                     <a:prstGeom prst="rect">
                       <a:avLst/>
@@ -7348,28 +7336,12 @@
     </w:p>
     <w:p>
       <w:pPr>
-        <w:rPr>
-          <w:rFonts w:cs="Arial"/>
-          <w:i/>
-          <w:kern w:val="28"/>
-          <w:u w:val="single"/>
-        </w:rPr>
-      </w:pPr>
-      <w:bookmarkStart w:id="28" w:name="_Toc67994882"/>
-      <w:r>
-        <w:rPr>
-          <w:rFonts w:cs="Arial"/>
-        </w:rPr>
-        <w:br w:type="page"/>
-      </w:r>
-    </w:p>
-    <w:p>
-      <w:pPr>
         <w:pStyle w:val="Titre4"/>
         <w:rPr>
           <w:rFonts w:cs="Arial"/>
         </w:rPr>
       </w:pPr>
+      <w:bookmarkStart w:id="29" w:name="_Toc67994882"/>
       <w:r>
         <w:rPr>
           <w:rFonts w:cs="Arial"/>
@@ -7377,7 +7349,7 @@
         <w:lastRenderedPageBreak/>
         <w:t>MLD</w:t>
       </w:r>
-      <w:bookmarkEnd w:id="28"/>
+      <w:bookmarkEnd w:id="29"/>
     </w:p>
     <w:p>
       <w:pPr>
@@ -7399,7 +7371,7 @@
         </w:rPr>
         <w:pict w14:anchorId="67C8C653">
           <v:shape id="_x0000_s1040" type="#_x0000_t75" style="position:absolute;margin-left:.05pt;margin-top:13.25pt;width:453.5pt;height:8in;z-index:251683840;mso-position-horizontal-relative:text;mso-position-vertical-relative:text;mso-width-relative:page;mso-height-relative:page">
-            <v:imagedata r:id="rId29" o:title="MLD"/>
+            <v:imagedata r:id="rId30" o:title="MLD"/>
             <w10:wrap type="topAndBottom"/>
           </v:shape>
         </w:pict>
@@ -7418,18 +7390,18 @@
           <w:i/>
         </w:rPr>
       </w:pPr>
-      <w:bookmarkStart w:id="29" w:name="_Toc71691012"/>
-      <w:bookmarkStart w:id="30" w:name="_Toc67561733"/>
-      <w:bookmarkStart w:id="31" w:name="_Toc67994883"/>
-      <w:bookmarkStart w:id="32" w:name="_Toc71286778"/>
+      <w:bookmarkStart w:id="30" w:name="_Toc71691012"/>
+      <w:bookmarkStart w:id="31" w:name="_Toc67561733"/>
+      <w:bookmarkStart w:id="32" w:name="_Toc67994883"/>
+      <w:bookmarkStart w:id="33" w:name="_Toc71286778"/>
       <w:r>
         <w:lastRenderedPageBreak/>
         <w:t>Stratégie de test</w:t>
       </w:r>
-      <w:bookmarkEnd w:id="29"/>
       <w:bookmarkEnd w:id="30"/>
       <w:bookmarkEnd w:id="31"/>
       <w:bookmarkEnd w:id="32"/>
+      <w:bookmarkEnd w:id="33"/>
     </w:p>
     <w:p>
       <w:pPr>
@@ -7450,9 +7422,9 @@
           <w:szCs w:val="14"/>
         </w:rPr>
       </w:pPr>
-      <w:bookmarkStart w:id="33" w:name="_Toc25553310"/>
-      <w:bookmarkStart w:id="34" w:name="_Toc71691015"/>
-      <w:bookmarkStart w:id="35" w:name="_Toc67561734"/>
+      <w:bookmarkStart w:id="34" w:name="_Toc25553310"/>
+      <w:bookmarkStart w:id="35" w:name="_Toc71691015"/>
+      <w:bookmarkStart w:id="36" w:name="_Toc67561734"/>
       <w:r>
         <w:rPr>
           <w:rFonts w:cs="Arial"/>
@@ -7565,16 +7537,16 @@
           <w:i/>
         </w:rPr>
       </w:pPr>
-      <w:bookmarkStart w:id="36" w:name="_Toc67994884"/>
-      <w:bookmarkStart w:id="37" w:name="_Toc71286779"/>
+      <w:bookmarkStart w:id="37" w:name="_Toc67994884"/>
+      <w:bookmarkStart w:id="38" w:name="_Toc71286779"/>
       <w:r>
         <w:t>Risques techniques</w:t>
       </w:r>
-      <w:bookmarkEnd w:id="33"/>
       <w:bookmarkEnd w:id="34"/>
       <w:bookmarkEnd w:id="35"/>
       <w:bookmarkEnd w:id="36"/>
       <w:bookmarkEnd w:id="37"/>
+      <w:bookmarkEnd w:id="38"/>
     </w:p>
     <w:p>
       <w:pPr>
@@ -7595,11 +7567,11 @@
       <w:pPr>
         <w:pStyle w:val="Titre3"/>
       </w:pPr>
-      <w:bookmarkStart w:id="38" w:name="_Toc71286780"/>
+      <w:bookmarkStart w:id="39" w:name="_Toc71286780"/>
       <w:r>
         <w:t>Apprendre l’utilisation d’un ORM (Hibernate)</w:t>
       </w:r>
-      <w:bookmarkEnd w:id="38"/>
+      <w:bookmarkEnd w:id="39"/>
     </w:p>
     <w:p/>
     <w:p>
@@ -7618,7 +7590,7 @@
       <w:pPr>
         <w:pStyle w:val="Titre3"/>
       </w:pPr>
-      <w:bookmarkStart w:id="39" w:name="_Toc67561736"/>
+      <w:bookmarkStart w:id="40" w:name="_Toc67561736"/>
       <w:r>
         <w:t>Gestion du temps</w:t>
       </w:r>
@@ -7654,15 +7626,15 @@
           <w:i/>
         </w:rPr>
       </w:pPr>
-      <w:bookmarkStart w:id="40" w:name="_Toc67994888"/>
-      <w:bookmarkStart w:id="41" w:name="_Toc71286781"/>
+      <w:bookmarkStart w:id="41" w:name="_Toc67994888"/>
+      <w:bookmarkStart w:id="42" w:name="_Toc71286781"/>
       <w:r>
         <w:lastRenderedPageBreak/>
         <w:t>Planification</w:t>
       </w:r>
-      <w:bookmarkEnd w:id="39"/>
       <w:bookmarkEnd w:id="40"/>
       <w:bookmarkEnd w:id="41"/>
+      <w:bookmarkEnd w:id="42"/>
     </w:p>
     <w:p>
       <w:pPr>
@@ -7748,10 +7720,10 @@
           <w:u w:val="single"/>
         </w:rPr>
       </w:pPr>
-      <w:bookmarkStart w:id="42" w:name="_Toc25553314"/>
-      <w:bookmarkStart w:id="43" w:name="_Toc71691019"/>
-      <w:bookmarkStart w:id="44" w:name="_Toc67561737"/>
-      <w:bookmarkStart w:id="45" w:name="_Toc67994889"/>
+      <w:bookmarkStart w:id="43" w:name="_Toc25553314"/>
+      <w:bookmarkStart w:id="44" w:name="_Toc71691019"/>
+      <w:bookmarkStart w:id="45" w:name="_Toc67561737"/>
+      <w:bookmarkStart w:id="46" w:name="_Toc67994889"/>
       <w:r>
         <w:rPr>
           <w:rFonts w:cs="Arial"/>
@@ -7768,16 +7740,16 @@
           <w:i/>
         </w:rPr>
       </w:pPr>
-      <w:bookmarkStart w:id="46" w:name="_Toc71286782"/>
+      <w:bookmarkStart w:id="47" w:name="_Toc71286782"/>
       <w:r>
         <w:lastRenderedPageBreak/>
         <w:t>Dossier de conception</w:t>
       </w:r>
-      <w:bookmarkEnd w:id="42"/>
       <w:bookmarkEnd w:id="43"/>
       <w:bookmarkEnd w:id="44"/>
       <w:bookmarkEnd w:id="45"/>
       <w:bookmarkEnd w:id="46"/>
+      <w:bookmarkEnd w:id="47"/>
     </w:p>
     <w:p/>
     <w:p>
@@ -7790,14 +7762,14 @@
       <w:pPr>
         <w:pStyle w:val="Titre3"/>
       </w:pPr>
-      <w:bookmarkStart w:id="47" w:name="_Toc71286783"/>
+      <w:bookmarkStart w:id="48" w:name="_Toc71286783"/>
       <w:r>
         <w:t>Choix du matériel</w:t>
       </w:r>
       <w:r>
         <w:t> :</w:t>
       </w:r>
-      <w:bookmarkEnd w:id="47"/>
+      <w:bookmarkEnd w:id="48"/>
     </w:p>
     <w:p/>
     <w:p>
@@ -7982,13 +7954,13 @@
       <w:pPr>
         <w:pStyle w:val="Titre3"/>
       </w:pPr>
-      <w:bookmarkStart w:id="48" w:name="_Toc67994890"/>
-      <w:bookmarkStart w:id="49" w:name="_Toc71286784"/>
+      <w:bookmarkStart w:id="49" w:name="_Toc67994890"/>
+      <w:bookmarkStart w:id="50" w:name="_Toc71286784"/>
       <w:r>
         <w:t>Environnement de travail :</w:t>
       </w:r>
-      <w:bookmarkEnd w:id="48"/>
       <w:bookmarkEnd w:id="49"/>
+      <w:bookmarkEnd w:id="50"/>
     </w:p>
     <w:p/>
     <w:p>
@@ -8059,7 +8031,7 @@
                     <pic:cNvPicPr/>
                   </pic:nvPicPr>
                   <pic:blipFill>
-                    <a:blip r:embed="rId30">
+                    <a:blip r:embed="rId31">
                       <a:extLst>
                         <a:ext uri="{28A0092B-C50C-407E-A947-70E740481C1C}">
                           <a14:useLocalDpi xmlns:a14="http://schemas.microsoft.com/office/drawing/2010/main" val="0"/>
@@ -8121,13 +8093,13 @@
       <w:pPr>
         <w:pStyle w:val="Titre3"/>
       </w:pPr>
-      <w:bookmarkStart w:id="50" w:name="_Toc67994891"/>
-      <w:bookmarkStart w:id="51" w:name="_Toc71286785"/>
+      <w:bookmarkStart w:id="51" w:name="_Toc67994891"/>
+      <w:bookmarkStart w:id="52" w:name="_Toc71286785"/>
       <w:r>
         <w:t>Réalisation des maquettes :</w:t>
       </w:r>
-      <w:bookmarkEnd w:id="50"/>
       <w:bookmarkEnd w:id="51"/>
+      <w:bookmarkEnd w:id="52"/>
     </w:p>
     <w:p/>
     <w:p>
@@ -8177,7 +8149,7 @@
                     <pic:cNvPicPr/>
                   </pic:nvPicPr>
                   <pic:blipFill>
-                    <a:blip r:embed="rId31">
+                    <a:blip r:embed="rId32">
                       <a:extLst>
                         <a:ext uri="{28A0092B-C50C-407E-A947-70E740481C1C}">
                           <a14:useLocalDpi xmlns:a14="http://schemas.microsoft.com/office/drawing/2010/main" val="0"/>
@@ -8291,13 +8263,13 @@
       <w:pPr>
         <w:pStyle w:val="Titre3"/>
       </w:pPr>
-      <w:bookmarkStart w:id="52" w:name="_Toc67994892"/>
-      <w:bookmarkStart w:id="53" w:name="_Toc71286786"/>
+      <w:bookmarkStart w:id="53" w:name="_Toc67994892"/>
+      <w:bookmarkStart w:id="54" w:name="_Toc71286786"/>
       <w:r>
         <w:t>Gestion des bases de données :</w:t>
       </w:r>
-      <w:bookmarkEnd w:id="52"/>
       <w:bookmarkEnd w:id="53"/>
+      <w:bookmarkEnd w:id="54"/>
     </w:p>
     <w:p>
       <w:r>
@@ -8375,7 +8347,7 @@
                     </pic:cNvPicPr>
                   </pic:nvPicPr>
                   <pic:blipFill>
-                    <a:blip r:embed="rId32">
+                    <a:blip r:embed="rId33">
                       <a:extLst>
                         <a:ext uri="{28A0092B-C50C-407E-A947-70E740481C1C}">
                           <a14:useLocalDpi xmlns:a14="http://schemas.microsoft.com/office/drawing/2010/main" val="0"/>
@@ -8617,7 +8589,7 @@
                     </pic:cNvPicPr>
                   </pic:nvPicPr>
                   <pic:blipFill>
-                    <a:blip r:embed="rId33">
+                    <a:blip r:embed="rId34">
                       <a:extLst>
                         <a:ext uri="{28A0092B-C50C-407E-A947-70E740481C1C}">
                           <a14:useLocalDpi xmlns:a14="http://schemas.microsoft.com/office/drawing/2010/main" val="0"/>
@@ -8674,11 +8646,11 @@
       <w:pPr>
         <w:pStyle w:val="Titre3"/>
       </w:pPr>
-      <w:bookmarkStart w:id="54" w:name="_Toc71286787"/>
+      <w:bookmarkStart w:id="55" w:name="_Toc71286787"/>
       <w:r>
         <w:t>Diagramme projet :</w:t>
       </w:r>
-      <w:bookmarkEnd w:id="54"/>
+      <w:bookmarkEnd w:id="55"/>
     </w:p>
     <w:p/>
     <w:p>
@@ -8761,7 +8733,7 @@
                     </pic:cNvPicPr>
                   </pic:nvPicPr>
                   <pic:blipFill>
-                    <a:blip r:embed="rId34">
+                    <a:blip r:embed="rId35">
                       <a:extLst>
                         <a:ext uri="{28A0092B-C50C-407E-A947-70E740481C1C}">
                           <a14:useLocalDpi xmlns:a14="http://schemas.microsoft.com/office/drawing/2010/main" val="0"/>
@@ -8838,7 +8810,7 @@
                     <pic:cNvPicPr/>
                   </pic:nvPicPr>
                   <pic:blipFill>
-                    <a:blip r:embed="rId35">
+                    <a:blip r:embed="rId36">
                       <a:extLst>
                         <a:ext uri="{28A0092B-C50C-407E-A947-70E740481C1C}">
                           <a14:useLocalDpi xmlns:a14="http://schemas.microsoft.com/office/drawing/2010/main" val="0"/>
@@ -8919,21 +8891,21 @@
       <w:pPr>
         <w:pStyle w:val="Titre1"/>
       </w:pPr>
-      <w:bookmarkStart w:id="55" w:name="_Toc71703259"/>
-      <w:bookmarkStart w:id="56" w:name="_Toc67561738"/>
-      <w:bookmarkStart w:id="57" w:name="_Toc67994893"/>
-      <w:bookmarkStart w:id="58" w:name="_Toc71286788"/>
+      <w:bookmarkStart w:id="56" w:name="_Toc71703259"/>
+      <w:bookmarkStart w:id="57" w:name="_Toc67561738"/>
+      <w:bookmarkStart w:id="58" w:name="_Toc67994893"/>
+      <w:bookmarkStart w:id="59" w:name="_Toc71286788"/>
       <w:r>
         <w:lastRenderedPageBreak/>
         <w:t>R</w:t>
       </w:r>
-      <w:bookmarkEnd w:id="55"/>
+      <w:bookmarkEnd w:id="56"/>
       <w:r>
         <w:t>éalisation</w:t>
       </w:r>
-      <w:bookmarkEnd w:id="56"/>
       <w:bookmarkEnd w:id="57"/>
       <w:bookmarkEnd w:id="58"/>
+      <w:bookmarkEnd w:id="59"/>
     </w:p>
     <w:p>
       <w:pPr>
@@ -8942,22 +8914,22 @@
           <w:i/>
         </w:rPr>
       </w:pPr>
-      <w:bookmarkStart w:id="59" w:name="_Toc25553317"/>
-      <w:bookmarkStart w:id="60" w:name="_Toc71691022"/>
-      <w:bookmarkStart w:id="61" w:name="_Toc67561739"/>
-      <w:bookmarkStart w:id="62" w:name="_Toc67994894"/>
-      <w:bookmarkStart w:id="63" w:name="_Toc71286789"/>
+      <w:bookmarkStart w:id="60" w:name="_Toc25553317"/>
+      <w:bookmarkStart w:id="61" w:name="_Toc71691022"/>
+      <w:bookmarkStart w:id="62" w:name="_Toc67561739"/>
+      <w:bookmarkStart w:id="63" w:name="_Toc67994894"/>
+      <w:bookmarkStart w:id="64" w:name="_Toc71286789"/>
       <w:r>
         <w:t>Dossier de réalisation</w:t>
       </w:r>
-      <w:bookmarkStart w:id="64" w:name="_Toc25553318"/>
-      <w:bookmarkEnd w:id="59"/>
+      <w:bookmarkStart w:id="65" w:name="_Toc25553318"/>
       <w:bookmarkEnd w:id="60"/>
       <w:bookmarkEnd w:id="61"/>
       <w:bookmarkEnd w:id="62"/>
       <w:bookmarkEnd w:id="63"/>
-    </w:p>
-    <w:bookmarkEnd w:id="64"/>
+      <w:bookmarkEnd w:id="64"/>
+    </w:p>
+    <w:bookmarkEnd w:id="65"/>
     <w:p>
       <w:pPr>
         <w:ind w:firstLine="360"/>
@@ -8972,11 +8944,11 @@
       <w:pPr>
         <w:pStyle w:val="Titre3"/>
       </w:pPr>
-      <w:bookmarkStart w:id="65" w:name="_Toc71286790"/>
+      <w:bookmarkStart w:id="66" w:name="_Toc71286790"/>
       <w:r>
         <w:t>Répertoire du logiciel :</w:t>
       </w:r>
-      <w:bookmarkEnd w:id="65"/>
+      <w:bookmarkEnd w:id="66"/>
       <w:r>
         <w:br/>
       </w:r>
@@ -9021,11 +8993,11 @@
       <w:pPr>
         <w:pStyle w:val="Titre3"/>
       </w:pPr>
-      <w:bookmarkStart w:id="66" w:name="_Toc71286791"/>
+      <w:bookmarkStart w:id="67" w:name="_Toc71286791"/>
       <w:r>
         <w:t>Liste des fichiers de mon projet :</w:t>
       </w:r>
-      <w:bookmarkEnd w:id="66"/>
+      <w:bookmarkEnd w:id="67"/>
     </w:p>
     <w:p>
       <w:pPr>
@@ -9097,7 +9069,7 @@
               </wp:anchor>
             </w:drawing>
           </mc:Choice>
-          <mc:Fallback xmlns:w16cex="http://schemas.microsoft.com/office/word/2018/wordml/cex" xmlns:w16="http://schemas.microsoft.com/office/word/2018/wordml" xmlns:w16sdtdh="http://schemas.microsoft.com/office/word/2020/wordml/sdtdatahash">
+          <mc:Fallback xmlns:w16sdtdh="http://schemas.microsoft.com/office/word/2020/wordml/sdtdatahash" xmlns:w16="http://schemas.microsoft.com/office/word/2018/wordml" xmlns:w16cex="http://schemas.microsoft.com/office/word/2018/wordml/cex">
             <w:pict>
               <v:shapetype w14:anchorId="5C6A0DC3" id="_x0000_t34" coordsize="21600,21600" o:spt="34" o:oned="t" adj="10800" path="m,l@0,0@0,21600,21600,21600e" filled="f">
                 <v:stroke joinstyle="miter"/>
@@ -9172,7 +9144,7 @@
               </wp:anchor>
             </w:drawing>
           </mc:Choice>
-          <mc:Fallback xmlns:w16cex="http://schemas.microsoft.com/office/word/2018/wordml/cex" xmlns:w16="http://schemas.microsoft.com/office/word/2018/wordml" xmlns:w16sdtdh="http://schemas.microsoft.com/office/word/2020/wordml/sdtdatahash">
+          <mc:Fallback xmlns:w16sdtdh="http://schemas.microsoft.com/office/word/2020/wordml/sdtdatahash" xmlns:w16="http://schemas.microsoft.com/office/word/2018/wordml" xmlns:w16cex="http://schemas.microsoft.com/office/word/2018/wordml/cex">
             <w:pict>
               <v:shape w14:anchorId="6816A602" id="Connecteur en angle 12" o:spid="_x0000_s1026" type="#_x0000_t34" style="position:absolute;margin-left:68.35pt;margin-top:9.85pt;width:186.8pt;height:461.55pt;flip:y;z-index:251695104;visibility:visible;mso-wrap-style:square;mso-wrap-distance-left:9pt;mso-wrap-distance-top:0;mso-wrap-distance-right:9pt;mso-wrap-distance-bottom:0;mso-position-horizontal:absolute;mso-position-horizontal-relative:text;mso-position-vertical:absolute;mso-position-vertical-relative:text" o:gfxdata="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" adj="14018" strokecolor="black [3200]" strokeweight=".5pt"/>
             </w:pict>
@@ -9208,7 +9180,7 @@
                     <pic:cNvPicPr/>
                   </pic:nvPicPr>
                   <pic:blipFill rotWithShape="1">
-                    <a:blip r:embed="rId36">
+                    <a:blip r:embed="rId37">
                       <a:extLst>
                         <a:ext uri="{28A0092B-C50C-407E-A947-70E740481C1C}">
                           <a14:useLocalDpi xmlns:a14="http://schemas.microsoft.com/office/drawing/2010/main" val="0"/>
@@ -9276,7 +9248,7 @@
                     <pic:cNvPicPr/>
                   </pic:nvPicPr>
                   <pic:blipFill rotWithShape="1">
-                    <a:blip r:embed="rId36">
+                    <a:blip r:embed="rId37">
                       <a:extLst>
                         <a:ext uri="{28A0092B-C50C-407E-A947-70E740481C1C}">
                           <a14:useLocalDpi xmlns:a14="http://schemas.microsoft.com/office/drawing/2010/main" val="0"/>
@@ -9856,11 +9828,11 @@
       <w:pPr>
         <w:pStyle w:val="Titre3"/>
       </w:pPr>
-      <w:bookmarkStart w:id="67" w:name="_Toc71286792"/>
+      <w:bookmarkStart w:id="68" w:name="_Toc71286792"/>
       <w:r>
         <w:t>Version de mon produit :</w:t>
       </w:r>
-      <w:bookmarkEnd w:id="67"/>
+      <w:bookmarkEnd w:id="68"/>
     </w:p>
     <w:p/>
     <w:p>
@@ -9883,12 +9855,12 @@
       <w:pPr>
         <w:pStyle w:val="Titre3"/>
       </w:pPr>
-      <w:bookmarkStart w:id="68" w:name="_Toc71286793"/>
+      <w:bookmarkStart w:id="69" w:name="_Toc71286793"/>
       <w:r>
         <w:lastRenderedPageBreak/>
         <w:t>Description des librairies utilisées :</w:t>
       </w:r>
-      <w:bookmarkEnd w:id="68"/>
+      <w:bookmarkEnd w:id="69"/>
     </w:p>
     <w:p/>
     <w:p>
@@ -9944,7 +9916,7 @@
                     <pic:cNvPicPr/>
                   </pic:nvPicPr>
                   <pic:blipFill>
-                    <a:blip r:embed="rId37">
+                    <a:blip r:embed="rId38">
                       <a:extLst>
                         <a:ext uri="{28A0092B-C50C-407E-A947-70E740481C1C}">
                           <a14:useLocalDpi xmlns:a14="http://schemas.microsoft.com/office/drawing/2010/main" val="0"/>
@@ -10065,10 +10037,10 @@
       <w:pPr>
         <w:pStyle w:val="Titre4"/>
       </w:pPr>
-      <w:bookmarkStart w:id="69" w:name="_Toc25553321"/>
-      <w:bookmarkStart w:id="70" w:name="_Toc71691025"/>
-      <w:bookmarkStart w:id="71" w:name="_Toc67561740"/>
-      <w:bookmarkStart w:id="72" w:name="_Toc67994895"/>
+      <w:bookmarkStart w:id="70" w:name="_Toc25553321"/>
+      <w:bookmarkStart w:id="71" w:name="_Toc71691025"/>
+      <w:bookmarkStart w:id="72" w:name="_Toc67561740"/>
+      <w:bookmarkStart w:id="73" w:name="_Toc67994895"/>
       <w:r>
         <w:t>Slick</w:t>
       </w:r>
@@ -10160,7 +10132,7 @@
                     <pic:cNvPicPr/>
                   </pic:nvPicPr>
                   <pic:blipFill>
-                    <a:blip r:embed="rId38">
+                    <a:blip r:embed="rId39">
                       <a:extLst>
                         <a:ext uri="{28A0092B-C50C-407E-A947-70E740481C1C}">
                           <a14:useLocalDpi xmlns:a14="http://schemas.microsoft.com/office/drawing/2010/main" val="0"/>
@@ -10219,7 +10191,7 @@
           <w:i/>
         </w:rPr>
       </w:pPr>
-      <w:bookmarkStart w:id="73" w:name="_Toc71286794"/>
+      <w:bookmarkStart w:id="74" w:name="_Toc71286794"/>
       <w:r>
         <w:rPr>
           <w:i/>
@@ -10319,10 +10291,7 @@
         <w:t>Première option</w:t>
       </w:r>
     </w:p>
-    <w:p>
-      <w:bookmarkStart w:id="74" w:name="_GoBack"/>
-      <w:bookmarkEnd w:id="74"/>
-    </w:p>
+    <w:p/>
     <w:p>
       <w:pPr>
         <w:pStyle w:val="Titre4"/>
@@ -10379,14 +10348,14 @@
         <w:lastRenderedPageBreak/>
         <w:t>Description des test</w:t>
       </w:r>
-      <w:bookmarkEnd w:id="69"/>
+      <w:bookmarkEnd w:id="70"/>
       <w:r>
         <w:t>s effectués</w:t>
       </w:r>
-      <w:bookmarkEnd w:id="70"/>
       <w:bookmarkEnd w:id="71"/>
       <w:bookmarkEnd w:id="72"/>
       <w:bookmarkEnd w:id="73"/>
+      <w:bookmarkEnd w:id="74"/>
     </w:p>
     <w:p>
       <w:pPr>
@@ -11110,7 +11079,7 @@
       <w:pPr>
         <w:spacing w:after="80"/>
       </w:pPr>
-      <w:hyperlink r:id="rId39" w:history="1">
+      <w:hyperlink r:id="rId40" w:history="1">
         <w:r>
           <w:rPr>
             <w:rStyle w:val="Lienhypertexte"/>
@@ -11187,7 +11156,7 @@
       <w:pPr>
         <w:spacing w:after="80"/>
       </w:pPr>
-      <w:hyperlink r:id="rId40" w:history="1">
+      <w:hyperlink r:id="rId41" w:history="1">
         <w:r>
           <w:rPr>
             <w:rStyle w:val="Lienhypertexte"/>
@@ -11267,7 +11236,7 @@
       <w:pPr>
         <w:spacing w:after="80"/>
       </w:pPr>
-      <w:hyperlink r:id="rId41" w:history="1">
+      <w:hyperlink r:id="rId42" w:history="1">
         <w:r>
           <w:rPr>
             <w:rStyle w:val="Lienhypertexte"/>
@@ -11370,7 +11339,7 @@
           <w:lang w:val="fr-CH" w:eastAsia="fr-CH"/>
         </w:rPr>
       </w:pPr>
-      <w:hyperlink r:id="rId42" w:history="1">
+      <w:hyperlink r:id="rId43" w:history="1">
         <w:r>
           <w:rPr>
             <w:rStyle w:val="Lienhypertexte"/>
@@ -11476,7 +11445,7 @@
       <w:pPr>
         <w:spacing w:after="80"/>
       </w:pPr>
-      <w:hyperlink r:id="rId43" w:history="1">
+      <w:hyperlink r:id="rId44" w:history="1">
         <w:r>
           <w:rPr>
             <w:rStyle w:val="Lienhypertexte"/>
@@ -15184,7 +15153,7 @@
                 <w:lang w:val="fr-CH" w:eastAsia="fr-CH"/>
               </w:rPr>
             </w:pPr>
-            <w:hyperlink r:id="rId44" w:history="1">
+            <w:hyperlink r:id="rId45" w:history="1">
               <w:r>
                 <w:rPr>
                   <w:rFonts w:ascii="Calibri" w:hAnsi="Calibri" w:cs="Calibri"/>
@@ -15485,7 +15454,7 @@
                 <w:lang w:val="fr-CH" w:eastAsia="fr-CH"/>
               </w:rPr>
             </w:pPr>
-            <w:hyperlink r:id="rId45" w:history="1">
+            <w:hyperlink r:id="rId46" w:history="1">
               <w:r>
                 <w:rPr>
                   <w:rFonts w:ascii="Calibri" w:hAnsi="Calibri" w:cs="Calibri"/>
@@ -16085,7 +16054,7 @@
                 <w:lang w:val="fr-CH" w:eastAsia="fr-CH"/>
               </w:rPr>
             </w:pPr>
-            <w:hyperlink r:id="rId46" w:history="1">
+            <w:hyperlink r:id="rId47" w:history="1">
               <w:r>
                 <w:rPr>
                   <w:rFonts w:ascii="Calibri" w:hAnsi="Calibri" w:cs="Calibri"/>
@@ -16707,7 +16676,7 @@
                 <w:lang w:val="fr-CH" w:eastAsia="fr-CH"/>
               </w:rPr>
             </w:pPr>
-            <w:hyperlink r:id="rId47" w:history="1">
+            <w:hyperlink r:id="rId48" w:history="1">
               <w:r>
                 <w:rPr>
                   <w:rFonts w:ascii="Calibri" w:hAnsi="Calibri" w:cs="Calibri"/>
@@ -16746,7 +16715,7 @@
                 <w:lang w:val="fr-CH" w:eastAsia="fr-CH"/>
               </w:rPr>
             </w:pPr>
-            <w:hyperlink r:id="rId48" w:history="1">
+            <w:hyperlink r:id="rId49" w:history="1">
               <w:r>
                 <w:rPr>
                   <w:rFonts w:ascii="Calibri" w:hAnsi="Calibri" w:cs="Calibri"/>
@@ -16785,7 +16754,7 @@
                 <w:lang w:val="fr-CH" w:eastAsia="fr-CH"/>
               </w:rPr>
             </w:pPr>
-            <w:hyperlink r:id="rId49" w:history="1">
+            <w:hyperlink r:id="rId50" w:history="1">
               <w:r>
                 <w:rPr>
                   <w:rFonts w:ascii="Calibri" w:hAnsi="Calibri" w:cs="Calibri"/>
@@ -19310,7 +19279,7 @@
       <w:r>
         <w:t xml:space="preserve">Pour accéder à mon projet directement prêt à être utilisé, donc à son installeur, il faut accéder à ce </w:t>
       </w:r>
-      <w:hyperlink r:id="rId50" w:history="1">
+      <w:hyperlink r:id="rId51" w:history="1">
         <w:r>
           <w:rPr>
             <w:rStyle w:val="Lienhypertexte"/>
@@ -23977,6 +23946,12 @@
 </file>
 
 <file path=customXml/item1.xml><?xml version="1.0" encoding="utf-8"?>
+<p:properties xmlns:p="http://schemas.microsoft.com/office/2006/metadata/properties" xmlns:xsi="http://www.w3.org/2001/XMLSchema-instance" xmlns:pc="http://schemas.microsoft.com/office/infopath/2007/PartnerControls">
+  <documentManagement/>
+</p:properties>
+</file>
+
+<file path=customXml/item2.xml><?xml version="1.0" encoding="utf-8"?>
 <?mso-contentType ?>
 <FormTemplates xmlns="http://schemas.microsoft.com/sharepoint/v3/contenttype/forms">
   <Display>DocumentLibraryForm</Display>
@@ -23985,7 +23960,7 @@
 </FormTemplates>
 </file>
 
-<file path=customXml/item2.xml><?xml version="1.0" encoding="utf-8"?>
+<file path=customXml/item3.xml><?xml version="1.0" encoding="utf-8"?>
 <ct:contentTypeSchema xmlns:ct="http://schemas.microsoft.com/office/2006/metadata/contentType" xmlns:ma="http://schemas.microsoft.com/office/2006/metadata/properties/metaAttributes" ct:_="" ma:_="" ma:contentTypeName="Document" ma:contentTypeID="0x0101000B38552FA7D4254E8845977232CFE53B" ma:contentTypeVersion="2" ma:contentTypeDescription="Crée un document." ma:contentTypeScope="" ma:versionID="acac6587a1624531b7bbb5e040fdc0e2">
   <xsd:schema xmlns:xsd="http://www.w3.org/2001/XMLSchema" xmlns:xs="http://www.w3.org/2001/XMLSchema" xmlns:p="http://schemas.microsoft.com/office/2006/metadata/properties" xmlns:ns2="0119da2b-60ce-4773-88fa-ebab2cde1f55" targetNamespace="http://schemas.microsoft.com/office/2006/metadata/properties" ma:root="true" ma:fieldsID="497bc8f796ffcd2b49b56101ba0507db" ns2:_="">
     <xsd:import namespace="0119da2b-60ce-4773-88fa-ebab2cde1f55"/>
@@ -24117,17 +24092,20 @@
 </ct:contentTypeSchema>
 </file>
 
-<file path=customXml/item3.xml><?xml version="1.0" encoding="utf-8"?>
-<p:properties xmlns:p="http://schemas.microsoft.com/office/2006/metadata/properties" xmlns:xsi="http://www.w3.org/2001/XMLSchema-instance" xmlns:pc="http://schemas.microsoft.com/office/infopath/2007/PartnerControls">
-  <documentManagement/>
-</p:properties>
-</file>
-
 <file path=customXml/item4.xml><?xml version="1.0" encoding="utf-8"?>
 <b:Sources xmlns:b="http://schemas.openxmlformats.org/officeDocument/2006/bibliography" xmlns="http://schemas.openxmlformats.org/officeDocument/2006/bibliography" SelectedStyle="\APASixthEditionOfficeOnline.xsl" StyleName="APA" Version="6"/>
 </file>
 
 <file path=customXml/itemProps1.xml><?xml version="1.0" encoding="utf-8"?>
+<ds:datastoreItem xmlns:ds="http://schemas.openxmlformats.org/officeDocument/2006/customXml" ds:itemID="{B1DFFEE4-49B1-4AF1-9FFD-BDCB1D4C88F0}">
+  <ds:schemaRefs>
+    <ds:schemaRef ds:uri="http://schemas.microsoft.com/office/2006/metadata/properties"/>
+    <ds:schemaRef ds:uri="http://schemas.microsoft.com/office/infopath/2007/PartnerControls"/>
+  </ds:schemaRefs>
+</ds:datastoreItem>
+</file>
+
+<file path=customXml/itemProps2.xml><?xml version="1.0" encoding="utf-8"?>
 <ds:datastoreItem xmlns:ds="http://schemas.openxmlformats.org/officeDocument/2006/customXml" ds:itemID="{C3C0D82A-5D77-4930-8043-FB93232D4EC3}">
   <ds:schemaRefs>
     <ds:schemaRef ds:uri="http://schemas.microsoft.com/sharepoint/v3/contenttype/forms"/>
@@ -24135,7 +24113,7 @@
 </ds:datastoreItem>
 </file>
 
-<file path=customXml/itemProps2.xml><?xml version="1.0" encoding="utf-8"?>
+<file path=customXml/itemProps3.xml><?xml version="1.0" encoding="utf-8"?>
 <ds:datastoreItem xmlns:ds="http://schemas.openxmlformats.org/officeDocument/2006/customXml" ds:itemID="{884A3E52-B6F1-4A6D-876B-680A1FE9CD40}">
   <ds:schemaRefs>
     <ds:schemaRef ds:uri="http://schemas.microsoft.com/office/2006/metadata/contentType"/>
@@ -24153,17 +24131,8 @@
 </ds:datastoreItem>
 </file>
 
-<file path=customXml/itemProps3.xml><?xml version="1.0" encoding="utf-8"?>
-<ds:datastoreItem xmlns:ds="http://schemas.openxmlformats.org/officeDocument/2006/customXml" ds:itemID="{B1DFFEE4-49B1-4AF1-9FFD-BDCB1D4C88F0}">
-  <ds:schemaRefs>
-    <ds:schemaRef ds:uri="http://schemas.microsoft.com/office/2006/metadata/properties"/>
-    <ds:schemaRef ds:uri="http://schemas.microsoft.com/office/infopath/2007/PartnerControls"/>
-  </ds:schemaRefs>
-</ds:datastoreItem>
-</file>
-
 <file path=customXml/itemProps4.xml><?xml version="1.0" encoding="utf-8"?>
-<ds:datastoreItem xmlns:ds="http://schemas.openxmlformats.org/officeDocument/2006/customXml" ds:itemID="{AE0AC661-236C-45D7-B324-FE875DDEE6C7}">
+<ds:datastoreItem xmlns:ds="http://schemas.openxmlformats.org/officeDocument/2006/customXml" ds:itemID="{E81C9254-A93A-437C-9879-FAA09A4814D9}">
   <ds:schemaRefs>
     <ds:schemaRef ds:uri="http://schemas.openxmlformats.org/officeDocument/2006/bibliography"/>
   </ds:schemaRefs>

</xml_diff>

<commit_message>
Ajouter tous les commentaires dans mon projet ainsi que retirer des fonctions inutilisées
</commit_message>
<xml_diff>
--- a/Documentation/Documentation TPI/Canevas/Rapport de projet.docx
+++ b/Documentation/Documentation TPI/Canevas/Rapport de projet.docx
@@ -7267,7 +7267,7 @@
           <w:rFonts w:cs="Arial"/>
         </w:rPr>
         <w:pict w14:anchorId="281D7BCC">
-          <v:shape id="_x0000_i1025" type="#_x0000_t75" style="width:454.3pt;height:280.3pt">
+          <v:shape id="_x0000_i1025" type="#_x0000_t75" style="width:454.55pt;height:280.5pt">
             <v:imagedata r:id="rId25" o:title="Vue Chapitre un"/>
           </v:shape>
         </w:pict>
@@ -7699,23 +7699,7 @@
           <w:rFonts w:cs="Arial"/>
           <w:szCs w:val="14"/>
         </w:rPr>
-        <w:t xml:space="preserve"> de mon application pour les faire </w:t>
-      </w:r>
-      <w:proofErr w:type="spellStart"/>
-      <w:r>
-        <w:rPr>
-          <w:rFonts w:cs="Arial"/>
-          <w:szCs w:val="14"/>
-        </w:rPr>
-        <w:t>testés</w:t>
-      </w:r>
-      <w:proofErr w:type="spellEnd"/>
-      <w:r>
-        <w:rPr>
-          <w:rFonts w:cs="Arial"/>
-          <w:szCs w:val="14"/>
-        </w:rPr>
-        <w:t xml:space="preserve"> </w:t>
+        <w:t xml:space="preserve"> de mon application pour les faire testés </w:t>
       </w:r>
       <w:r>
         <w:rPr>
@@ -7861,12 +7845,12 @@
       <w:pPr>
         <w:pStyle w:val="Titre3"/>
       </w:pPr>
-      <w:bookmarkStart w:id="41" w:name="_Toc67561736"/>
-      <w:bookmarkStart w:id="42" w:name="_Toc72846968"/>
+      <w:bookmarkStart w:id="41" w:name="_Toc72846968"/>
+      <w:bookmarkStart w:id="42" w:name="_Toc67561736"/>
       <w:r>
         <w:t>Gestion du temps</w:t>
       </w:r>
-      <w:bookmarkEnd w:id="42"/>
+      <w:bookmarkEnd w:id="41"/>
     </w:p>
     <w:p/>
     <w:p>
@@ -7905,7 +7889,7 @@
         <w:lastRenderedPageBreak/>
         <w:t>Planification</w:t>
       </w:r>
-      <w:bookmarkEnd w:id="41"/>
+      <w:bookmarkEnd w:id="42"/>
       <w:bookmarkEnd w:id="43"/>
       <w:bookmarkEnd w:id="44"/>
     </w:p>
@@ -8205,23 +8189,7 @@
     <w:p/>
     <w:p>
       <w:r>
-        <w:t xml:space="preserve">On m’a souvent conseillé de prendre </w:t>
-      </w:r>
-      <w:proofErr w:type="spellStart"/>
-      <w:r>
-        <w:t>IntelliJ</w:t>
-      </w:r>
-      <w:proofErr w:type="spellEnd"/>
-      <w:r>
-        <w:t xml:space="preserve"> comme plateforme de base pour coder en Java, mais la raison principale pour laquelle je veux utiliser Eclipse est que je vais continuer de programmer mon jeu après mon TPI, ce qui veut dire que je n’aurais plus accès a </w:t>
-      </w:r>
-      <w:proofErr w:type="spellStart"/>
-      <w:r>
-        <w:t>IntelliJ</w:t>
-      </w:r>
-      <w:proofErr w:type="spellEnd"/>
-      <w:r>
-        <w:t xml:space="preserve"> car je ne serais plus étudiant.</w:t>
+        <w:t>On m’a souvent conseillé de prendre IntelliJ comme plateforme de base pour coder en Java, mais la raison principale pour laquelle je veux utiliser Eclipse est que je vais continuer de programmer mon jeu après mon TPI, ce qui veut dire que je n’aurais plus accès a IntelliJ car je ne serais plus étudiant.</w:t>
       </w:r>
     </w:p>
     <w:p/>
@@ -8354,15 +8322,7 @@
         <w:t xml:space="preserve"> dans le point </w:t>
       </w:r>
       <w:r>
-        <w:t xml:space="preserve">2.1, a été faite sur le logiciel </w:t>
-      </w:r>
-      <w:proofErr w:type="spellStart"/>
-      <w:r>
-        <w:t>Balsamiq</w:t>
-      </w:r>
-      <w:proofErr w:type="spellEnd"/>
-      <w:r>
-        <w:t xml:space="preserve"> Wireframes</w:t>
+        <w:t>2.1, a été faite sur le logiciel Balsamiq Wireframes</w:t>
       </w:r>
       <w:r>
         <w:t xml:space="preserve"> comme présenté ci-dessous :</w:t>
@@ -8797,21 +8757,7 @@
         <w:rPr>
           <w:lang w:val="fr-CH"/>
         </w:rPr>
-        <w:t xml:space="preserve"> Derby qui s’appelle « </w:t>
-      </w:r>
-      <w:proofErr w:type="spellStart"/>
-      <w:r>
-        <w:rPr>
-          <w:lang w:val="fr-CH"/>
-        </w:rPr>
-        <w:t>ij</w:t>
-      </w:r>
-      <w:proofErr w:type="spellEnd"/>
-      <w:r>
-        <w:rPr>
-          <w:lang w:val="fr-CH"/>
-        </w:rPr>
-        <w:t> ».</w:t>
+        <w:t xml:space="preserve"> Derby qui s’appelle « ij ».</w:t>
       </w:r>
     </w:p>
     <w:p>
@@ -9160,15 +9106,15 @@
       <w:pPr>
         <w:pStyle w:val="Titre2"/>
       </w:pPr>
-      <w:bookmarkStart w:id="58" w:name="_Toc71703259"/>
-      <w:bookmarkStart w:id="59" w:name="_Toc67561738"/>
-      <w:bookmarkStart w:id="60" w:name="_Toc67994893"/>
-      <w:bookmarkStart w:id="61" w:name="_Toc72846976"/>
+      <w:bookmarkStart w:id="58" w:name="_Toc72846976"/>
+      <w:bookmarkStart w:id="59" w:name="_Toc71703259"/>
+      <w:bookmarkStart w:id="60" w:name="_Toc67561738"/>
+      <w:bookmarkStart w:id="61" w:name="_Toc67994893"/>
       <w:r>
         <w:lastRenderedPageBreak/>
         <w:t>Convention de nommage</w:t>
       </w:r>
-      <w:bookmarkEnd w:id="61"/>
+      <w:bookmarkEnd w:id="58"/>
     </w:p>
     <w:p/>
     <w:p>
@@ -9294,15 +9240,7 @@
     <w:p/>
     <w:p>
       <w:r>
-        <w:t xml:space="preserve">J’utilise pas souvent cette manière de nommé, les fois </w:t>
-      </w:r>
-      <w:proofErr w:type="spellStart"/>
-      <w:r>
-        <w:t>ou</w:t>
-      </w:r>
-      <w:proofErr w:type="spellEnd"/>
-      <w:r>
-        <w:t xml:space="preserve"> je l’utilise c’est quand :</w:t>
+        <w:t>J’utilise pas souvent cette manière de nommé, les fois ou je l’utilise c’est quand :</w:t>
       </w:r>
     </w:p>
     <w:p>
@@ -9707,15 +9645,7 @@
         </w:numPr>
       </w:pPr>
       <w:r>
-        <w:t xml:space="preserve">C’est la manière dont j’ai appris </w:t>
-      </w:r>
-      <w:proofErr w:type="spellStart"/>
-      <w:r>
-        <w:t>a</w:t>
-      </w:r>
-      <w:proofErr w:type="spellEnd"/>
-      <w:r>
-        <w:t xml:space="preserve"> codé, lors des cours qu’on suivait et lorsque je cherchais des informations sur internet, j’ai vu ces conventions de nommage et je les ai appliquées</w:t>
+        <w:t>C’est la manière dont j’ai appris a codé, lors des cours qu’on suivait et lorsque je cherchais des informations sur internet, j’ai vu ces conventions de nommage et je les ai appliquées</w:t>
       </w:r>
       <w:r>
         <w:t>.</w:t>
@@ -9734,13 +9664,8 @@
           <w:numId w:val="27"/>
         </w:numPr>
       </w:pPr>
-      <w:proofErr w:type="spellStart"/>
-      <w:r>
-        <w:t>Se</w:t>
-      </w:r>
-      <w:proofErr w:type="spellEnd"/>
-      <w:r>
-        <w:t xml:space="preserve"> sont les conventions de nommage que les utilisateurs Java utilise. </w:t>
+      <w:r>
+        <w:t xml:space="preserve">Se sont les conventions de nommage que les utilisateurs Java utilise. </w:t>
       </w:r>
     </w:p>
     <w:p>
@@ -9786,12 +9711,12 @@
         <w:lastRenderedPageBreak/>
         <w:t>R</w:t>
       </w:r>
-      <w:bookmarkEnd w:id="58"/>
+      <w:bookmarkEnd w:id="59"/>
       <w:r>
         <w:t>éalisation</w:t>
       </w:r>
-      <w:bookmarkEnd w:id="59"/>
       <w:bookmarkEnd w:id="60"/>
+      <w:bookmarkEnd w:id="61"/>
       <w:bookmarkEnd w:id="66"/>
     </w:p>
     <w:p>
@@ -10246,11 +10171,9 @@
       <w:pPr>
         <w:pStyle w:val="Titre4"/>
       </w:pPr>
-      <w:proofErr w:type="spellStart"/>
       <w:r>
         <w:t>Codetimerewinddb</w:t>
       </w:r>
-      <w:proofErr w:type="spellEnd"/>
     </w:p>
     <w:p>
       <w:r>
@@ -10268,11 +10191,9 @@
       <w:pPr>
         <w:pStyle w:val="Titre4"/>
       </w:pPr>
-      <w:proofErr w:type="spellStart"/>
       <w:r>
         <w:t>Libs</w:t>
       </w:r>
-      <w:proofErr w:type="spellEnd"/>
     </w:p>
     <w:p>
       <w:r>
@@ -10284,11 +10205,9 @@
       <w:pPr>
         <w:pStyle w:val="Titre4"/>
       </w:pPr>
-      <w:proofErr w:type="spellStart"/>
       <w:r>
         <w:t>DerbyJar</w:t>
       </w:r>
-      <w:proofErr w:type="spellEnd"/>
     </w:p>
     <w:p>
       <w:r>
@@ -10386,11 +10305,9 @@
       <w:r>
         <w:t>Res/</w:t>
       </w:r>
-      <w:proofErr w:type="spellStart"/>
       <w:r>
         <w:t>Entity</w:t>
       </w:r>
-      <w:proofErr w:type="spellEnd"/>
     </w:p>
     <w:p>
       <w:r>
@@ -11036,23 +10953,7 @@
     <w:p/>
     <w:p>
       <w:r>
-        <w:t xml:space="preserve">Pour mes attributs </w:t>
-      </w:r>
-      <w:proofErr w:type="spellStart"/>
-      <w:r>
-        <w:t>LobbyButton</w:t>
-      </w:r>
-      <w:proofErr w:type="spellEnd"/>
-      <w:r>
-        <w:t xml:space="preserve"> et </w:t>
-      </w:r>
-      <w:proofErr w:type="spellStart"/>
-      <w:r>
-        <w:t>AdventureButton</w:t>
-      </w:r>
-      <w:proofErr w:type="spellEnd"/>
-      <w:r>
-        <w:t xml:space="preserve">, </w:t>
+        <w:t xml:space="preserve">Pour mes attributs LobbyButton et AdventureButton, </w:t>
       </w:r>
       <w:r>
         <w:t>je n’aurais pas</w:t>
@@ -11735,15 +11636,15 @@
         <w:pStyle w:val="Titre3"/>
       </w:pPr>
       <w:bookmarkStart w:id="84" w:name="_Toc67994896"/>
-      <w:bookmarkStart w:id="85" w:name="_Toc25553322"/>
-      <w:bookmarkStart w:id="86" w:name="_Toc71691026"/>
-      <w:bookmarkStart w:id="87" w:name="_Toc67561741"/>
-      <w:bookmarkStart w:id="88" w:name="_Toc72846990"/>
+      <w:bookmarkStart w:id="85" w:name="_Toc72846990"/>
+      <w:bookmarkStart w:id="86" w:name="_Toc25553322"/>
+      <w:bookmarkStart w:id="87" w:name="_Toc71691026"/>
+      <w:bookmarkStart w:id="88" w:name="_Toc67561741"/>
       <w:r>
         <w:t>Différents tests :</w:t>
       </w:r>
       <w:bookmarkEnd w:id="84"/>
-      <w:bookmarkEnd w:id="88"/>
+      <w:bookmarkEnd w:id="85"/>
     </w:p>
     <w:p/>
     <w:p>
@@ -11790,15 +11691,7 @@
     </w:p>
     <w:p>
       <w:r>
-        <w:t>Si la connexion est impossible, ça lance une « </w:t>
-      </w:r>
-      <w:proofErr w:type="spellStart"/>
-      <w:r>
-        <w:t>SlickException</w:t>
-      </w:r>
-      <w:proofErr w:type="spellEnd"/>
-      <w:r>
-        <w:t> » et met fin au test.</w:t>
+        <w:t>Si la connexion est impossible, ça lance une « SlickException » et met fin au test.</w:t>
       </w:r>
     </w:p>
     <w:p/>
@@ -11806,22 +11699,14 @@
       <w:pPr>
         <w:pStyle w:val="Titre4"/>
       </w:pPr>
-      <w:bookmarkStart w:id="90" w:name="_Toc67994898"/>
-      <w:r>
-        <w:t>Insertion des différents niveaux</w:t>
-      </w:r>
-      <w:bookmarkEnd w:id="90"/>
+      <w:r>
+        <w:t>Connexion avec un compte et réussir</w:t>
+      </w:r>
     </w:p>
     <w:p/>
     <w:p>
       <w:r>
-        <w:t xml:space="preserve">Ce test permet de vérifier si on peut insérer les différents niveaux dans la base de </w:t>
-      </w:r>
-      <w:r>
-        <w:t>données</w:t>
-      </w:r>
-      <w:r>
-        <w:t xml:space="preserve"> (les niveaux faisant énormément de jonction entre plusieurs tables).</w:t>
+        <w:t>Ce test permet de vérifier si un utilisateur peut se connecter avec son compte a la base de données.</w:t>
       </w:r>
     </w:p>
     <w:p/>
@@ -11832,12 +11717,24 @@
     </w:p>
     <w:p>
       <w:r>
-        <w:t>Si l’insertion est réussie, ça return un booléen TRUE et ça met fin au test.</w:t>
-      </w:r>
-    </w:p>
-    <w:p>
-      <w:r>
-        <w:t>Si l’insertion a échouée, ça return un booléen FALSE et ça met fin au test.</w:t>
+        <w:t>Si la connexion est réussie</w:t>
+      </w:r>
+      <w:r>
+        <w:t>, ça return un booléen TRUE et ça met fin au test.</w:t>
+      </w:r>
+    </w:p>
+    <w:p>
+      <w:r>
+        <w:t xml:space="preserve">Si la connexion </w:t>
+      </w:r>
+      <w:r>
+        <w:t xml:space="preserve">a </w:t>
+      </w:r>
+      <w:r>
+        <w:t>échoué</w:t>
+      </w:r>
+      <w:r>
+        <w:t>, ça return un booléen FALSE et ça met fin au test.</w:t>
       </w:r>
     </w:p>
     <w:p/>
@@ -11845,28 +11742,26 @@
       <w:pPr>
         <w:pStyle w:val="Titre4"/>
       </w:pPr>
-      <w:bookmarkStart w:id="91" w:name="_Toc67994899"/>
-      <w:r>
-        <w:t xml:space="preserve">Vérification d’un test de connexion à la base de </w:t>
-      </w:r>
-      <w:r>
-        <w:t>données coté</w:t>
-      </w:r>
-      <w:r>
-        <w:t xml:space="preserve"> utilisateur</w:t>
-      </w:r>
-      <w:bookmarkEnd w:id="91"/>
+      <w:r>
+        <w:t xml:space="preserve">Connexion avec un compte et </w:t>
+      </w:r>
+      <w:r>
+        <w:t>échouer</w:t>
+      </w:r>
     </w:p>
     <w:p/>
     <w:p>
       <w:r>
-        <w:t xml:space="preserve">Ce test permet de vérifier si un utilisateur arrive bien, </w:t>
+        <w:t xml:space="preserve">Ce test permet de vérifier si un utilisateur peut se connecter avec son compte </w:t>
       </w:r>
       <w:r>
         <w:t>à</w:t>
       </w:r>
       <w:r>
-        <w:t xml:space="preserve"> se connecter avec son compte.</w:t>
+        <w:t xml:space="preserve"> la base de données</w:t>
+      </w:r>
+      <w:r>
+        <w:t xml:space="preserve"> mais ça doit échouer parce que son compte existe pas.</w:t>
       </w:r>
     </w:p>
     <w:p/>
@@ -11890,11 +11785,9 @@
       <w:pPr>
         <w:pStyle w:val="Titre4"/>
       </w:pPr>
-      <w:bookmarkStart w:id="92" w:name="_Toc67994900"/>
-      <w:r>
-        <w:t>Insertion des différents personnages existants</w:t>
-      </w:r>
-      <w:bookmarkEnd w:id="92"/>
+      <w:r>
+        <w:t>Se créer un compte</w:t>
+      </w:r>
     </w:p>
     <w:p>
       <w:pPr>
@@ -11954,12 +11847,12 @@
       <w:pPr>
         <w:pStyle w:val="Titre3"/>
       </w:pPr>
-      <w:bookmarkStart w:id="93" w:name="_Toc72846991"/>
+      <w:bookmarkStart w:id="90" w:name="_Toc72846991"/>
       <w:r>
         <w:lastRenderedPageBreak/>
         <w:t>Tests effectués par des externes</w:t>
       </w:r>
-      <w:bookmarkEnd w:id="93"/>
+      <w:bookmarkEnd w:id="90"/>
     </w:p>
     <w:p/>
     <w:p>
@@ -12739,73 +12632,55 @@
       <w:pPr>
         <w:pStyle w:val="Titre2"/>
       </w:pPr>
-      <w:bookmarkStart w:id="94" w:name="_Toc67994901"/>
-      <w:bookmarkStart w:id="95" w:name="_Toc72846992"/>
+      <w:bookmarkStart w:id="91" w:name="_Toc67994901"/>
+      <w:bookmarkStart w:id="92" w:name="_Toc72846992"/>
       <w:r>
         <w:t xml:space="preserve">Erreurs </w:t>
       </w:r>
-      <w:bookmarkEnd w:id="85"/>
+      <w:bookmarkEnd w:id="86"/>
       <w:r>
         <w:t>restantes</w:t>
       </w:r>
-      <w:bookmarkEnd w:id="86"/>
       <w:bookmarkEnd w:id="87"/>
+      <w:bookmarkEnd w:id="88"/>
+      <w:bookmarkEnd w:id="91"/>
+      <w:bookmarkEnd w:id="92"/>
+      <w:r>
+        <w:t xml:space="preserve">  </w:t>
+      </w:r>
+    </w:p>
+    <w:p/>
+    <w:p>
+      <w:bookmarkStart w:id="93" w:name="_Toc25553323"/>
+      <w:r>
+        <w:t>Ce chapitre définis les différentes erreurs qui reste dans mon projet qui fait que mon jeu n’est pas encore totalement jouable, ça contient aussi les améliorations futures que je vais devoir faire pour résoudre le problème.</w:t>
+      </w:r>
+    </w:p>
+    <w:p/>
+    <w:p>
+      <w:pPr>
+        <w:pStyle w:val="Titre3"/>
+      </w:pPr>
+      <w:bookmarkStart w:id="94" w:name="_Toc72846993"/>
+      <w:r>
+        <w:t>Les combats</w:t>
+      </w:r>
       <w:bookmarkEnd w:id="94"/>
-      <w:bookmarkEnd w:id="95"/>
-      <w:r>
-        <w:t xml:space="preserve">  </w:t>
-      </w:r>
     </w:p>
     <w:p/>
     <w:p>
-      <w:bookmarkStart w:id="96" w:name="_Toc25553323"/>
-      <w:r>
-        <w:t>Ce chapitre définis les différentes erreurs qui reste dans mon projet qui fait que mon jeu n’est pas encore totalement jouable, ça contient aussi les améliorations futures que je vais devoir faire pour résoudre le problème.</w:t>
+      <w:r>
+        <w:t xml:space="preserve">Au niveau des combats, il me reste beaucoup de travail a faire dessus, j’ai fais en sorte que l’on puisse en finir au </w:t>
+      </w:r>
+      <w:r>
+        <w:t>moins</w:t>
+      </w:r>
+      <w:r>
+        <w:t xml:space="preserve"> un pour pouvoir gérer le système de sauvegarde du niveau et de l’expérience des personnages.</w:t>
       </w:r>
     </w:p>
     <w:p/>
-    <w:p>
-      <w:pPr>
-        <w:pStyle w:val="Titre3"/>
-      </w:pPr>
-      <w:bookmarkStart w:id="97" w:name="_Toc72846993"/>
-      <w:r>
-        <w:t>Les combats</w:t>
-      </w:r>
-      <w:bookmarkEnd w:id="97"/>
-    </w:p>
-    <w:p/>
-    <w:p>
-      <w:r>
-        <w:t xml:space="preserve">Au niveau des combats, il me reste beaucoup de travail </w:t>
-      </w:r>
-      <w:proofErr w:type="spellStart"/>
-      <w:proofErr w:type="gramStart"/>
-      <w:r>
-        <w:t>a</w:t>
-      </w:r>
-      <w:proofErr w:type="spellEnd"/>
-      <w:proofErr w:type="gramEnd"/>
-      <w:r>
-        <w:t xml:space="preserve"> faire dessus, j’ai </w:t>
-      </w:r>
-      <w:proofErr w:type="spellStart"/>
-      <w:r>
-        <w:t>fais</w:t>
-      </w:r>
-      <w:proofErr w:type="spellEnd"/>
-      <w:r>
-        <w:t xml:space="preserve"> en sorte que l’on puisse en finir au </w:t>
-      </w:r>
-      <w:r>
-        <w:t>moins</w:t>
-      </w:r>
-      <w:r>
-        <w:t xml:space="preserve"> un pour pouvoir gérer le système de sauvegarde du niveau et de l’expérience des personnages.</w:t>
-      </w:r>
-    </w:p>
-    <w:p/>
-    <w:bookmarkEnd w:id="96"/>
+    <w:bookmarkEnd w:id="93"/>
     <w:p>
       <w:pPr>
         <w:rPr>
@@ -12844,22 +12719,22 @@
           <w:i/>
         </w:rPr>
       </w:pPr>
-      <w:bookmarkStart w:id="98" w:name="_Toc25553326"/>
-      <w:bookmarkStart w:id="99" w:name="_Toc71691029"/>
-      <w:bookmarkStart w:id="100" w:name="_Toc67561742"/>
-      <w:bookmarkStart w:id="101" w:name="_Toc67994906"/>
-      <w:bookmarkStart w:id="102" w:name="_Toc72846994"/>
+      <w:bookmarkStart w:id="95" w:name="_Toc25553326"/>
+      <w:bookmarkStart w:id="96" w:name="_Toc71691029"/>
+      <w:bookmarkStart w:id="97" w:name="_Toc67561742"/>
+      <w:bookmarkStart w:id="98" w:name="_Toc67994906"/>
+      <w:bookmarkStart w:id="99" w:name="_Toc72846994"/>
       <w:r>
         <w:t>Liste des documents</w:t>
       </w:r>
+      <w:bookmarkEnd w:id="95"/>
+      <w:r>
+        <w:t xml:space="preserve"> fournis</w:t>
+      </w:r>
+      <w:bookmarkEnd w:id="96"/>
+      <w:bookmarkEnd w:id="97"/>
       <w:bookmarkEnd w:id="98"/>
-      <w:r>
-        <w:t xml:space="preserve"> fournis</w:t>
-      </w:r>
       <w:bookmarkEnd w:id="99"/>
-      <w:bookmarkEnd w:id="100"/>
-      <w:bookmarkEnd w:id="101"/>
-      <w:bookmarkEnd w:id="102"/>
     </w:p>
     <w:p>
       <w:pPr>
@@ -13069,22 +12944,22 @@
       <w:pPr>
         <w:pStyle w:val="Titre1"/>
       </w:pPr>
-      <w:bookmarkStart w:id="103" w:name="_Toc25553328"/>
-      <w:bookmarkStart w:id="104" w:name="_Toc71703263"/>
-      <w:bookmarkStart w:id="105" w:name="_Toc67561744"/>
-      <w:bookmarkStart w:id="106" w:name="_Toc67994907"/>
-      <w:bookmarkStart w:id="107" w:name="_Toc72846995"/>
+      <w:bookmarkStart w:id="100" w:name="_Toc25553328"/>
+      <w:bookmarkStart w:id="101" w:name="_Toc71703263"/>
+      <w:bookmarkStart w:id="102" w:name="_Toc67561744"/>
+      <w:bookmarkStart w:id="103" w:name="_Toc67994907"/>
+      <w:bookmarkStart w:id="104" w:name="_Toc72846995"/>
       <w:r>
         <w:t>C</w:t>
       </w:r>
+      <w:bookmarkEnd w:id="100"/>
+      <w:bookmarkEnd w:id="101"/>
+      <w:r>
+        <w:t>onclusions</w:t>
+      </w:r>
+      <w:bookmarkEnd w:id="102"/>
       <w:bookmarkEnd w:id="103"/>
       <w:bookmarkEnd w:id="104"/>
-      <w:r>
-        <w:t>onclusions</w:t>
-      </w:r>
-      <w:bookmarkEnd w:id="105"/>
-      <w:bookmarkEnd w:id="106"/>
-      <w:bookmarkEnd w:id="107"/>
     </w:p>
     <w:p>
       <w:pPr>
@@ -13099,44 +12974,44 @@
       <w:pPr>
         <w:pStyle w:val="Titre2"/>
       </w:pPr>
-      <w:bookmarkStart w:id="108" w:name="_Toc72846996"/>
+      <w:bookmarkStart w:id="105" w:name="_Toc72846996"/>
       <w:r>
         <w:t>Objectifs atteints ?</w:t>
       </w:r>
+      <w:bookmarkEnd w:id="105"/>
+    </w:p>
+    <w:p/>
+    <w:p>
+      <w:pPr>
+        <w:pStyle w:val="Titre2"/>
+      </w:pPr>
+      <w:bookmarkStart w:id="106" w:name="_Toc72846997"/>
+      <w:r>
+        <w:t>Points positifs / négatifs</w:t>
+      </w:r>
+      <w:bookmarkEnd w:id="106"/>
+    </w:p>
+    <w:p/>
+    <w:p>
+      <w:pPr>
+        <w:pStyle w:val="Titre2"/>
+      </w:pPr>
+      <w:bookmarkStart w:id="107" w:name="_Toc72846998"/>
+      <w:r>
+        <w:t>Difficultés particulières</w:t>
+      </w:r>
+      <w:bookmarkEnd w:id="107"/>
+    </w:p>
+    <w:p/>
+    <w:p>
+      <w:pPr>
+        <w:pStyle w:val="Titre2"/>
+      </w:pPr>
+      <w:bookmarkStart w:id="108" w:name="_Toc72846999"/>
+      <w:r>
+        <w:t>Suite pour le projet</w:t>
+      </w:r>
       <w:bookmarkEnd w:id="108"/>
-    </w:p>
-    <w:p/>
-    <w:p>
-      <w:pPr>
-        <w:pStyle w:val="Titre2"/>
-      </w:pPr>
-      <w:bookmarkStart w:id="109" w:name="_Toc72846997"/>
-      <w:r>
-        <w:t>Points positifs / négatifs</w:t>
-      </w:r>
-      <w:bookmarkEnd w:id="109"/>
-    </w:p>
-    <w:p/>
-    <w:p>
-      <w:pPr>
-        <w:pStyle w:val="Titre2"/>
-      </w:pPr>
-      <w:bookmarkStart w:id="110" w:name="_Toc72846998"/>
-      <w:r>
-        <w:t>Difficultés particulières</w:t>
-      </w:r>
-      <w:bookmarkEnd w:id="110"/>
-    </w:p>
-    <w:p/>
-    <w:p>
-      <w:pPr>
-        <w:pStyle w:val="Titre2"/>
-      </w:pPr>
-      <w:bookmarkStart w:id="111" w:name="_Toc72846999"/>
-      <w:r>
-        <w:t>Suite pour le projet</w:t>
-      </w:r>
-      <w:bookmarkEnd w:id="111"/>
     </w:p>
     <w:p>
       <w:pPr>
@@ -13158,9 +13033,9 @@
           <w:u w:val="single"/>
         </w:rPr>
       </w:pPr>
-      <w:bookmarkStart w:id="112" w:name="_Toc71703264"/>
-      <w:bookmarkStart w:id="113" w:name="_Toc67561745"/>
-      <w:bookmarkStart w:id="114" w:name="_Toc67994908"/>
+      <w:bookmarkStart w:id="109" w:name="_Toc71703264"/>
+      <w:bookmarkStart w:id="110" w:name="_Toc67561745"/>
+      <w:bookmarkStart w:id="111" w:name="_Toc67994908"/>
       <w:r>
         <w:br w:type="page"/>
       </w:r>
@@ -13169,161 +13044,161 @@
       <w:pPr>
         <w:pStyle w:val="Titre1"/>
       </w:pPr>
-      <w:bookmarkStart w:id="115" w:name="_Toc72847000"/>
+      <w:bookmarkStart w:id="112" w:name="_Toc72847000"/>
       <w:r>
         <w:lastRenderedPageBreak/>
         <w:t>A</w:t>
       </w:r>
+      <w:bookmarkEnd w:id="109"/>
+      <w:r>
+        <w:t>nnexes</w:t>
+      </w:r>
+      <w:bookmarkEnd w:id="110"/>
+      <w:bookmarkEnd w:id="111"/>
       <w:bookmarkEnd w:id="112"/>
-      <w:r>
-        <w:t>nnexes</w:t>
+    </w:p>
+    <w:p/>
+    <w:p>
+      <w:pPr>
+        <w:pStyle w:val="Titre2"/>
+      </w:pPr>
+      <w:bookmarkStart w:id="113" w:name="_Toc72847001"/>
+      <w:r>
+        <w:t>Aide reçu lors du projet</w:t>
       </w:r>
       <w:bookmarkEnd w:id="113"/>
+    </w:p>
+    <w:p>
+      <w:r>
+        <w:t>Ce chapitre va regrouper toutes les aides externes que j’ai reçu lors du projet et en quoi elles m’ont aidées.</w:t>
+      </w:r>
+    </w:p>
+    <w:p/>
+    <w:p>
+      <w:r>
+        <w:rPr>
+          <w:b/>
+        </w:rPr>
+        <w:t>04.05.2021</w:t>
+      </w:r>
+      <w:r>
+        <w:t xml:space="preserve"> </w:t>
+      </w:r>
+      <w:r>
+        <w:t xml:space="preserve">- </w:t>
+      </w:r>
+      <w:r>
+        <w:t xml:space="preserve">Aide de </w:t>
+      </w:r>
+      <w:r>
+        <w:t>Mr. Viret</w:t>
+      </w:r>
+      <w:r>
+        <w:t xml:space="preserve"> par rapport </w:t>
+      </w:r>
+      <w:r>
+        <w:t>à</w:t>
+      </w:r>
+      <w:r>
+        <w:t xml:space="preserve"> une question posée sur la planification initiale</w:t>
+      </w:r>
+      <w:r>
+        <w:t xml:space="preserve"> si elle doit contenir le rapport de projet.</w:t>
+      </w:r>
+    </w:p>
+    <w:p/>
+    <w:p>
+      <w:r>
+        <w:rPr>
+          <w:b/>
+        </w:rPr>
+        <w:t>06.05.2021</w:t>
+      </w:r>
+      <w:r>
+        <w:t xml:space="preserve"> – Aide de Mr. Viret pour une incompréhension du cahier des charges et sur les ORM</w:t>
+      </w:r>
+      <w:r>
+        <w:t>s</w:t>
+      </w:r>
+      <w:r>
+        <w:t>.</w:t>
+      </w:r>
+    </w:p>
+    <w:p/>
+    <w:p>
+      <w:r>
+        <w:rPr>
+          <w:b/>
+          <w:bCs/>
+        </w:rPr>
+        <w:t>17.05.2021</w:t>
+      </w:r>
+      <w:r>
+        <w:t xml:space="preserve"> – Aide de Guilherme Calhau et Mauro Dos Santos pour la création de personnage pour mon jeu (ils ont </w:t>
+      </w:r>
+      <w:r>
+        <w:t>créé</w:t>
+      </w:r>
+      <w:r>
+        <w:t xml:space="preserve"> un personnage chacun).</w:t>
+      </w:r>
+    </w:p>
+    <w:p/>
+    <w:p>
+      <w:r>
+        <w:rPr>
+          <w:b/>
+          <w:bCs/>
+        </w:rPr>
+        <w:t>20.05.2021</w:t>
+      </w:r>
+      <w:r>
+        <w:t xml:space="preserve"> – Aide de </w:t>
+      </w:r>
+      <w:r>
+        <w:t xml:space="preserve">Mr. Viret </w:t>
+      </w:r>
+      <w:r>
+        <w:t xml:space="preserve">concernant des bugs par rapport </w:t>
+      </w:r>
+      <w:r>
+        <w:t>à</w:t>
+      </w:r>
+      <w:r>
+        <w:t xml:space="preserve"> Hibernate</w:t>
+      </w:r>
+      <w:r>
+        <w:t xml:space="preserve"> et sur la suite de mon projet, définir l’axe dans lequel je vais devoir continuer.</w:t>
+      </w:r>
+    </w:p>
+    <w:p>
+      <w:pPr>
+        <w:rPr>
+          <w:rFonts w:cs="Arial"/>
+        </w:rPr>
+      </w:pPr>
+    </w:p>
+    <w:p>
+      <w:pPr>
+        <w:pStyle w:val="Titre2"/>
+        <w:rPr>
+          <w:i/>
+        </w:rPr>
+      </w:pPr>
+      <w:bookmarkStart w:id="114" w:name="_Toc71703265"/>
+      <w:bookmarkStart w:id="115" w:name="_Toc67561747"/>
+      <w:bookmarkStart w:id="116" w:name="_Toc67994910"/>
+      <w:bookmarkStart w:id="117" w:name="_Toc72847002"/>
+      <w:r>
+        <w:t>Sources – Bibliographie</w:t>
+      </w:r>
       <w:bookmarkEnd w:id="114"/>
       <w:bookmarkEnd w:id="115"/>
-    </w:p>
-    <w:p/>
-    <w:p>
-      <w:pPr>
-        <w:pStyle w:val="Titre2"/>
-      </w:pPr>
-      <w:bookmarkStart w:id="116" w:name="_Toc72847001"/>
-      <w:r>
-        <w:t>Aide reçu lors du projet</w:t>
+      <w:r>
+        <w:t xml:space="preserve"> – Acquisition des connaissances</w:t>
       </w:r>
       <w:bookmarkEnd w:id="116"/>
-    </w:p>
-    <w:p>
-      <w:r>
-        <w:t>Ce chapitre va regrouper toutes les aides externes que j’ai reçu lors du projet et en quoi elles m’ont aidées.</w:t>
-      </w:r>
-    </w:p>
-    <w:p/>
-    <w:p>
-      <w:r>
-        <w:rPr>
-          <w:b/>
-        </w:rPr>
-        <w:t>04.05.2021</w:t>
-      </w:r>
-      <w:r>
-        <w:t xml:space="preserve"> </w:t>
-      </w:r>
-      <w:r>
-        <w:t xml:space="preserve">- </w:t>
-      </w:r>
-      <w:r>
-        <w:t xml:space="preserve">Aide de </w:t>
-      </w:r>
-      <w:r>
-        <w:t>Mr. Viret</w:t>
-      </w:r>
-      <w:r>
-        <w:t xml:space="preserve"> par rapport </w:t>
-      </w:r>
-      <w:r>
-        <w:t>à</w:t>
-      </w:r>
-      <w:r>
-        <w:t xml:space="preserve"> une question posée sur la planification initiale</w:t>
-      </w:r>
-      <w:r>
-        <w:t xml:space="preserve"> si elle doit contenir le rapport de projet.</w:t>
-      </w:r>
-    </w:p>
-    <w:p/>
-    <w:p>
-      <w:r>
-        <w:rPr>
-          <w:b/>
-        </w:rPr>
-        <w:t>06.05.2021</w:t>
-      </w:r>
-      <w:r>
-        <w:t xml:space="preserve"> – Aide de Mr. Viret pour une incompréhension du cahier des charges et sur les ORM</w:t>
-      </w:r>
-      <w:r>
-        <w:t>s</w:t>
-      </w:r>
-      <w:r>
-        <w:t>.</w:t>
-      </w:r>
-    </w:p>
-    <w:p/>
-    <w:p>
-      <w:r>
-        <w:rPr>
-          <w:b/>
-          <w:bCs/>
-        </w:rPr>
-        <w:t>17.05.2021</w:t>
-      </w:r>
-      <w:r>
-        <w:t xml:space="preserve"> – Aide de Guilherme Calhau et Mauro Dos Santos pour la création de personnage pour mon jeu (ils ont </w:t>
-      </w:r>
-      <w:r>
-        <w:t>créé</w:t>
-      </w:r>
-      <w:r>
-        <w:t xml:space="preserve"> un personnage chacun).</w:t>
-      </w:r>
-    </w:p>
-    <w:p/>
-    <w:p>
-      <w:r>
-        <w:rPr>
-          <w:b/>
-          <w:bCs/>
-        </w:rPr>
-        <w:t>20.05.2021</w:t>
-      </w:r>
-      <w:r>
-        <w:t xml:space="preserve"> – Aide de </w:t>
-      </w:r>
-      <w:r>
-        <w:t xml:space="preserve">Mr. Viret </w:t>
-      </w:r>
-      <w:r>
-        <w:t xml:space="preserve">concernant des bugs par rapport </w:t>
-      </w:r>
-      <w:r>
-        <w:t>à</w:t>
-      </w:r>
-      <w:r>
-        <w:t xml:space="preserve"> Hibernate</w:t>
-      </w:r>
-      <w:r>
-        <w:t xml:space="preserve"> et sur la suite de mon projet, définir l’axe dans lequel je vais devoir continuer.</w:t>
-      </w:r>
-    </w:p>
-    <w:p>
-      <w:pPr>
-        <w:rPr>
-          <w:rFonts w:cs="Arial"/>
-        </w:rPr>
-      </w:pPr>
-    </w:p>
-    <w:p>
-      <w:pPr>
-        <w:pStyle w:val="Titre2"/>
-        <w:rPr>
-          <w:i/>
-        </w:rPr>
-      </w:pPr>
-      <w:bookmarkStart w:id="117" w:name="_Toc71703265"/>
-      <w:bookmarkStart w:id="118" w:name="_Toc67561747"/>
-      <w:bookmarkStart w:id="119" w:name="_Toc67994910"/>
-      <w:bookmarkStart w:id="120" w:name="_Toc72847002"/>
-      <w:r>
-        <w:t>Sources – Bibliographie</w:t>
-      </w:r>
       <w:bookmarkEnd w:id="117"/>
-      <w:bookmarkEnd w:id="118"/>
-      <w:r>
-        <w:t xml:space="preserve"> – Acquisition des connaissances</w:t>
-      </w:r>
-      <w:bookmarkEnd w:id="119"/>
-      <w:bookmarkEnd w:id="120"/>
     </w:p>
     <w:p>
       <w:pPr>
@@ -13334,10 +13209,10 @@
           <w:color w:val="8EAADB" w:themeColor="accent1" w:themeTint="99"/>
         </w:rPr>
       </w:pPr>
-      <w:bookmarkStart w:id="121" w:name="_Toc25553330"/>
-      <w:bookmarkStart w:id="122" w:name="_Toc71703266"/>
-      <w:bookmarkStart w:id="123" w:name="_Toc67561748"/>
-      <w:bookmarkStart w:id="124" w:name="_Toc67994911"/>
+      <w:bookmarkStart w:id="118" w:name="_Toc25553330"/>
+      <w:bookmarkStart w:id="119" w:name="_Toc71703266"/>
+      <w:bookmarkStart w:id="120" w:name="_Toc67561748"/>
+      <w:bookmarkStart w:id="121" w:name="_Toc67994911"/>
     </w:p>
     <w:p>
       <w:pPr>
@@ -13922,19 +13797,19 @@
       <w:pPr>
         <w:pStyle w:val="Titre2"/>
       </w:pPr>
-      <w:bookmarkStart w:id="125" w:name="_Toc72847003"/>
+      <w:bookmarkStart w:id="122" w:name="_Toc72847003"/>
       <w:r>
         <w:t xml:space="preserve">Journal de </w:t>
       </w:r>
+      <w:bookmarkEnd w:id="118"/>
+      <w:bookmarkEnd w:id="119"/>
+      <w:r>
+        <w:t>travail</w:t>
+      </w:r>
+      <w:bookmarkStart w:id="123" w:name="_Toc25553331"/>
+      <w:bookmarkEnd w:id="120"/>
       <w:bookmarkEnd w:id="121"/>
       <w:bookmarkEnd w:id="122"/>
-      <w:r>
-        <w:t>travail</w:t>
-      </w:r>
-      <w:bookmarkStart w:id="126" w:name="_Toc25553331"/>
-      <w:bookmarkEnd w:id="123"/>
-      <w:bookmarkEnd w:id="124"/>
-      <w:bookmarkEnd w:id="125"/>
     </w:p>
     <w:tbl>
       <w:tblPr>
@@ -32420,29 +32295,7 @@
                 <w:szCs w:val="22"/>
                 <w:lang w:val="fr-CH" w:eastAsia="fr-CH"/>
               </w:rPr>
-              <w:t xml:space="preserve">Préparer mon livrable de la semaine en mettant </w:t>
-            </w:r>
-            <w:proofErr w:type="spellStart"/>
-            <w:r>
-              <w:rPr>
-                <w:rFonts w:ascii="Calibri" w:hAnsi="Calibri" w:cs="Calibri"/>
-                <w:color w:val="000000"/>
-                <w:sz w:val="22"/>
-                <w:szCs w:val="22"/>
-                <w:lang w:val="fr-CH" w:eastAsia="fr-CH"/>
-              </w:rPr>
-              <w:t>a</w:t>
-            </w:r>
-            <w:proofErr w:type="spellEnd"/>
-            <w:r>
-              <w:rPr>
-                <w:rFonts w:ascii="Calibri" w:hAnsi="Calibri" w:cs="Calibri"/>
-                <w:color w:val="000000"/>
-                <w:sz w:val="22"/>
-                <w:szCs w:val="22"/>
-                <w:lang w:val="fr-CH" w:eastAsia="fr-CH"/>
-              </w:rPr>
-              <w:t xml:space="preserve"> jour mon rapport de projet et mon journal de travail.</w:t>
+              <w:t>Préparer mon livrable de la semaine en mettant a jour mon rapport de projet et mon journal de travail.</w:t>
             </w:r>
           </w:p>
         </w:tc>
@@ -32470,7 +32323,7 @@
                 <w:lang w:val="fr-CH" w:eastAsia="fr-CH"/>
               </w:rPr>
             </w:pPr>
-            <w:bookmarkStart w:id="127" w:name="RANGE!F60"/>
+            <w:bookmarkStart w:id="124" w:name="RANGE!F60"/>
             <w:r>
               <w:rPr>
                 <w:rFonts w:ascii="Calibri" w:hAnsi="Calibri" w:cs="Calibri"/>
@@ -32482,7 +32335,7 @@
               </w:rPr>
               <w:t> </w:t>
             </w:r>
-            <w:bookmarkEnd w:id="127"/>
+            <w:bookmarkEnd w:id="124"/>
           </w:p>
         </w:tc>
         <w:tc>
@@ -32585,9 +32438,9 @@
           <w:docGrid w:linePitch="326"/>
         </w:sectPr>
       </w:pPr>
-      <w:bookmarkStart w:id="128" w:name="_Toc71703267"/>
-      <w:bookmarkStart w:id="129" w:name="_Toc67561749"/>
-      <w:bookmarkStart w:id="130" w:name="_Toc67994912"/>
+      <w:bookmarkStart w:id="125" w:name="_Toc71703267"/>
+      <w:bookmarkStart w:id="126" w:name="_Toc67561749"/>
+      <w:bookmarkStart w:id="127" w:name="_Toc67994912"/>
     </w:p>
     <w:p>
       <w:pPr>
@@ -32606,59 +32459,59 @@
           <w:i/>
         </w:rPr>
       </w:pPr>
-      <w:bookmarkStart w:id="131" w:name="_Toc72847004"/>
+      <w:bookmarkStart w:id="128" w:name="_Toc72847004"/>
       <w:r>
         <w:t>Manuel d'Installation</w:t>
       </w:r>
+      <w:bookmarkEnd w:id="123"/>
+      <w:bookmarkEnd w:id="125"/>
       <w:bookmarkEnd w:id="126"/>
+      <w:bookmarkEnd w:id="127"/>
       <w:bookmarkEnd w:id="128"/>
+    </w:p>
+    <w:p>
+      <w:r>
+        <w:t xml:space="preserve">Pour accéder au manuel d’installation du jeu, il faut juste cliquer sur ce </w:t>
+      </w:r>
+      <w:hyperlink r:id="rId52" w:history="1">
+        <w:r>
+          <w:rPr>
+            <w:rStyle w:val="Lienhypertexte"/>
+          </w:rPr>
+          <w:t>Lien</w:t>
+        </w:r>
+      </w:hyperlink>
+      <w:r>
+        <w:t xml:space="preserve">. </w:t>
+      </w:r>
+    </w:p>
+    <w:p/>
+    <w:p>
+      <w:pPr>
+        <w:pStyle w:val="Titre2"/>
+        <w:rPr>
+          <w:i/>
+        </w:rPr>
+      </w:pPr>
+      <w:bookmarkStart w:id="129" w:name="_Toc71703270"/>
+      <w:bookmarkStart w:id="130" w:name="_Toc67561750"/>
+      <w:bookmarkStart w:id="131" w:name="_Toc67994913"/>
+      <w:bookmarkStart w:id="132" w:name="_Toc72847005"/>
+      <w:bookmarkStart w:id="133" w:name="_Toc25553334"/>
+      <w:r>
+        <w:t>A</w:t>
+      </w:r>
+      <w:r>
+        <w:t>rchives du projet</w:t>
+      </w:r>
       <w:bookmarkEnd w:id="129"/>
       <w:bookmarkEnd w:id="130"/>
       <w:bookmarkEnd w:id="131"/>
-    </w:p>
-    <w:p>
-      <w:r>
-        <w:t xml:space="preserve">Pour accéder au manuel d’installation du jeu, il faut juste cliquer sur ce </w:t>
-      </w:r>
-      <w:hyperlink r:id="rId52" w:history="1">
-        <w:r>
-          <w:rPr>
-            <w:rStyle w:val="Lienhypertexte"/>
-          </w:rPr>
-          <w:t>Lien</w:t>
-        </w:r>
-      </w:hyperlink>
-      <w:r>
-        <w:t xml:space="preserve">. </w:t>
-      </w:r>
-    </w:p>
-    <w:p/>
-    <w:p>
-      <w:pPr>
-        <w:pStyle w:val="Titre2"/>
-        <w:rPr>
-          <w:i/>
-        </w:rPr>
-      </w:pPr>
-      <w:bookmarkStart w:id="132" w:name="_Toc71703270"/>
-      <w:bookmarkStart w:id="133" w:name="_Toc67561750"/>
-      <w:bookmarkStart w:id="134" w:name="_Toc67994913"/>
-      <w:bookmarkStart w:id="135" w:name="_Toc25553334"/>
-      <w:bookmarkStart w:id="136" w:name="_Toc72847005"/>
-      <w:r>
-        <w:t>A</w:t>
-      </w:r>
-      <w:r>
-        <w:t>rchives du projet</w:t>
-      </w:r>
       <w:bookmarkEnd w:id="132"/>
+      <w:r>
+        <w:t xml:space="preserve"> </w:t>
+      </w:r>
       <w:bookmarkEnd w:id="133"/>
-      <w:bookmarkEnd w:id="134"/>
-      <w:bookmarkEnd w:id="136"/>
-      <w:r>
-        <w:t xml:space="preserve"> </w:t>
-      </w:r>
-      <w:bookmarkEnd w:id="135"/>
     </w:p>
     <w:p>
       <w:pPr>
@@ -32838,7 +32691,7 @@
         <w:sz w:val="16"/>
         <w:szCs w:val="16"/>
       </w:rPr>
-      <w:t>25/05/2021</w:t>
+      <w:t>27/05/2021</w:t>
     </w:r>
     <w:r>
       <w:rPr>
@@ -37670,16 +37523,13 @@
 </file>
 
 <file path=customXml/item1.xml><?xml version="1.0" encoding="utf-8"?>
-<?mso-contentType ?>
-<FormTemplates xmlns="http://schemas.microsoft.com/sharepoint/v3/contenttype/forms">
-  <Display>DocumentLibraryForm</Display>
-  <Edit>DocumentLibraryForm</Edit>
-  <New>DocumentLibraryForm</New>
-</FormTemplates>
+<b:Sources xmlns:b="http://schemas.openxmlformats.org/officeDocument/2006/bibliography" xmlns="http://schemas.openxmlformats.org/officeDocument/2006/bibliography" SelectedStyle="\APASixthEditionOfficeOnline.xsl" StyleName="APA" Version="6"/>
 </file>
 
 <file path=customXml/item2.xml><?xml version="1.0" encoding="utf-8"?>
-<b:Sources xmlns:b="http://schemas.openxmlformats.org/officeDocument/2006/bibliography" xmlns="http://schemas.openxmlformats.org/officeDocument/2006/bibliography" SelectedStyle="\APASixthEditionOfficeOnline.xsl" StyleName="APA" Version="6"/>
+<p:properties xmlns:p="http://schemas.microsoft.com/office/2006/metadata/properties" xmlns:xsi="http://www.w3.org/2001/XMLSchema-instance" xmlns:pc="http://schemas.microsoft.com/office/infopath/2007/PartnerControls">
+  <documentManagement/>
+</p:properties>
 </file>
 
 <file path=customXml/item3.xml><?xml version="1.0" encoding="utf-8"?>
@@ -37815,23 +37665,27 @@
 </file>
 
 <file path=customXml/item4.xml><?xml version="1.0" encoding="utf-8"?>
-<p:properties xmlns:p="http://schemas.microsoft.com/office/2006/metadata/properties" xmlns:xsi="http://www.w3.org/2001/XMLSchema-instance" xmlns:pc="http://schemas.microsoft.com/office/infopath/2007/PartnerControls">
-  <documentManagement/>
-</p:properties>
+<?mso-contentType ?>
+<FormTemplates xmlns="http://schemas.microsoft.com/sharepoint/v3/contenttype/forms">
+  <Display>DocumentLibraryForm</Display>
+  <Edit>DocumentLibraryForm</Edit>
+  <New>DocumentLibraryForm</New>
+</FormTemplates>
 </file>
 
 <file path=customXml/itemProps1.xml><?xml version="1.0" encoding="utf-8"?>
-<ds:datastoreItem xmlns:ds="http://schemas.openxmlformats.org/officeDocument/2006/customXml" ds:itemID="{C3C0D82A-5D77-4930-8043-FB93232D4EC3}">
+<ds:datastoreItem xmlns:ds="http://schemas.openxmlformats.org/officeDocument/2006/customXml" ds:itemID="{E81C9254-A93A-437C-9879-FAA09A4814D9}">
   <ds:schemaRefs>
-    <ds:schemaRef ds:uri="http://schemas.microsoft.com/sharepoint/v3/contenttype/forms"/>
+    <ds:schemaRef ds:uri="http://schemas.openxmlformats.org/officeDocument/2006/bibliography"/>
   </ds:schemaRefs>
 </ds:datastoreItem>
 </file>
 
 <file path=customXml/itemProps2.xml><?xml version="1.0" encoding="utf-8"?>
-<ds:datastoreItem xmlns:ds="http://schemas.openxmlformats.org/officeDocument/2006/customXml" ds:itemID="{E81C9254-A93A-437C-9879-FAA09A4814D9}">
+<ds:datastoreItem xmlns:ds="http://schemas.openxmlformats.org/officeDocument/2006/customXml" ds:itemID="{B1DFFEE4-49B1-4AF1-9FFD-BDCB1D4C88F0}">
   <ds:schemaRefs>
-    <ds:schemaRef ds:uri="http://schemas.openxmlformats.org/officeDocument/2006/bibliography"/>
+    <ds:schemaRef ds:uri="http://schemas.microsoft.com/office/2006/metadata/properties"/>
+    <ds:schemaRef ds:uri="http://schemas.microsoft.com/office/infopath/2007/PartnerControls"/>
   </ds:schemaRefs>
 </ds:datastoreItem>
 </file>
@@ -37855,10 +37709,9 @@
 </file>
 
 <file path=customXml/itemProps4.xml><?xml version="1.0" encoding="utf-8"?>
-<ds:datastoreItem xmlns:ds="http://schemas.openxmlformats.org/officeDocument/2006/customXml" ds:itemID="{B1DFFEE4-49B1-4AF1-9FFD-BDCB1D4C88F0}">
+<ds:datastoreItem xmlns:ds="http://schemas.openxmlformats.org/officeDocument/2006/customXml" ds:itemID="{C3C0D82A-5D77-4930-8043-FB93232D4EC3}">
   <ds:schemaRefs>
-    <ds:schemaRef ds:uri="http://schemas.microsoft.com/office/2006/metadata/properties"/>
-    <ds:schemaRef ds:uri="http://schemas.microsoft.com/office/infopath/2007/PartnerControls"/>
+    <ds:schemaRef ds:uri="http://schemas.microsoft.com/sharepoint/v3/contenttype/forms"/>
   </ds:schemaRefs>
 </ds:datastoreItem>
 </file>
</xml_diff>